<commit_message>
Malko promeni po software req spec. Failut e v  papka completed.
</commit_message>
<xml_diff>
--- a/I1/Completed/ABM-5-I1-Software Requirements Specifications.docx
+++ b/I1/Completed/ABM-5-I1-Software Requirements Specifications.docx
@@ -348,12 +348,28 @@
                 <w:rFonts w:ascii="Arial" w:hAnsi="Arial" w:cs="Arial"/>
               </w:rPr>
             </w:pPr>
+            <w:proofErr w:type="spellStart"/>
             <w:r>
               <w:rPr>
                 <w:rFonts w:ascii="Arial" w:hAnsi="Arial" w:cs="Arial"/>
               </w:rPr>
-              <w:t>Калоян Гецов</w:t>
+              <w:t>Калоян</w:t>
             </w:r>
+            <w:proofErr w:type="spellEnd"/>
+            <w:r>
+              <w:rPr>
+                <w:rFonts w:ascii="Arial" w:hAnsi="Arial" w:cs="Arial"/>
+              </w:rPr>
+              <w:t xml:space="preserve"> </w:t>
+            </w:r>
+            <w:proofErr w:type="spellStart"/>
+            <w:r>
+              <w:rPr>
+                <w:rFonts w:ascii="Arial" w:hAnsi="Arial" w:cs="Arial"/>
+              </w:rPr>
+              <w:t>Гецов</w:t>
+            </w:r>
+            <w:proofErr w:type="spellEnd"/>
           </w:p>
         </w:tc>
       </w:tr>
@@ -514,8 +530,17 @@
                 <w:rFonts w:ascii="Arial" w:hAnsi="Arial" w:cs="Arial"/>
                 <w:lang w:val="bg-BG"/>
               </w:rPr>
-              <w:t>Допълване на функционалните изисквния</w:t>
+              <w:t xml:space="preserve">Допълване на функционалните </w:t>
             </w:r>
+            <w:proofErr w:type="spellStart"/>
+            <w:r>
+              <w:rPr>
+                <w:rFonts w:ascii="Arial" w:hAnsi="Arial" w:cs="Arial"/>
+                <w:lang w:val="bg-BG"/>
+              </w:rPr>
+              <w:t>изисквния</w:t>
+            </w:r>
+            <w:proofErr w:type="spellEnd"/>
           </w:p>
         </w:tc>
         <w:tc>
@@ -3419,7 +3444,6 @@
           <w:noProof/>
           <w:lang w:val="bg-BG"/>
         </w:rPr>
-        <w:lastRenderedPageBreak/>
         <w:t>3.5</w:t>
       </w:r>
       <w:r>
@@ -6353,6 +6377,7 @@
         <w:pStyle w:val="InfoBlue"/>
         <w:ind w:firstLine="720"/>
       </w:pPr>
+      <w:proofErr w:type="gramStart"/>
       <w:r>
         <w:rPr>
           <w:lang w:val="en-GB"/>
@@ -6363,7 +6388,11 @@
         <w:t xml:space="preserve">, банковата информационна система представлява </w:t>
       </w:r>
       <w:r>
-        <w:t xml:space="preserve">съвкупност от софтуерни продукти управлявани от единно ядро. Нейната цел е осигуряването на сигурна и надеждна среда за работа с банковите активи, в и извън страната. Потребителите на системата ще разполагат с бърз достъп до нужната на клиентите информация, както и ще могат да правят </w:t>
+        <w:t>съвкупност от софтуерни продукти управлявани от единно ядро.</w:t>
+      </w:r>
+      <w:proofErr w:type="gramEnd"/>
+      <w:r>
+        <w:t xml:space="preserve"> Нейната цел е осигуряването на сигурна и надеждна среда за работа с банковите активи, в и извън страната. Потребителите на системата ще разполагат с бърз достъп до нужната на клиентите информация, както и ще могат да правят </w:t>
       </w:r>
       <w:r>
         <w:t xml:space="preserve">и изпълняват </w:t>
@@ -6394,7 +6423,23 @@
           <w:rFonts w:cs="Arial"/>
           <w:lang w:val="bg-BG"/>
         </w:rPr>
-        <w:t>Дефиниции, акроними и абревиатури</w:t>
+        <w:t xml:space="preserve">Дефиниции, </w:t>
+      </w:r>
+      <w:proofErr w:type="spellStart"/>
+      <w:r>
+        <w:rPr>
+          <w:rFonts w:cs="Arial"/>
+          <w:lang w:val="bg-BG"/>
+        </w:rPr>
+        <w:t>акроними</w:t>
+      </w:r>
+      <w:proofErr w:type="spellEnd"/>
+      <w:r>
+        <w:rPr>
+          <w:rFonts w:cs="Arial"/>
+          <w:lang w:val="bg-BG"/>
+        </w:rPr>
+        <w:t xml:space="preserve"> и абревиатури</w:t>
       </w:r>
       <w:bookmarkEnd w:id="3"/>
     </w:p>
@@ -6404,7 +6449,15 @@
         <w:ind w:firstLine="720"/>
       </w:pPr>
       <w:r>
-        <w:t>Дефиниции, акроними и абревиатури могат да бъдат намерени в следния документ</w:t>
+        <w:t xml:space="preserve">Дефиниции, </w:t>
+      </w:r>
+      <w:proofErr w:type="spellStart"/>
+      <w:r>
+        <w:t>акроними</w:t>
+      </w:r>
+      <w:proofErr w:type="spellEnd"/>
+      <w:r>
+        <w:t xml:space="preserve"> и абревиатури могат да бъдат намерени в следния документ</w:t>
       </w:r>
       <w:r>
         <w:rPr>
@@ -6419,8 +6472,13 @@
         <w:t>ABM-4-I1-Glossary</w:t>
       </w:r>
       <w:r>
-        <w:t>.doc</w:t>
-      </w:r>
+        <w:t>.</w:t>
+      </w:r>
+      <w:proofErr w:type="spellStart"/>
+      <w:r>
+        <w:t>doc</w:t>
+      </w:r>
+      <w:proofErr w:type="spellEnd"/>
     </w:p>
     <w:p>
       <w:pPr>
@@ -6445,7 +6503,15 @@
         <w:ind w:firstLine="720"/>
       </w:pPr>
       <w:r>
-        <w:t>Следващите части от долумента представляват функционалните и нефункционалните изисквания към системата.</w:t>
+        <w:t xml:space="preserve">Следващите части от </w:t>
+      </w:r>
+      <w:proofErr w:type="spellStart"/>
+      <w:r>
+        <w:t>долумента</w:t>
+      </w:r>
+      <w:proofErr w:type="spellEnd"/>
+      <w:r>
+        <w:t xml:space="preserve"> представляват функционалните и нефункционалните изисквания към системата.</w:t>
       </w:r>
       <w:r>
         <w:t xml:space="preserve"> Функционалните изисквания са описани в точки </w:t>
@@ -6686,7 +6752,17 @@
           <w:i w:val="0"/>
           <w:lang w:val="bg-BG"/>
         </w:rPr>
-        <w:t>След попълване на данните и успешно преминаване на ЛК системата оценява рисковете на молбата за кредит. При положително оценена молба клиентът получава съобщение за одобрение, това съобщение може да бъде видяно от всеки банков служител без достъп до клиентският профил. При отрицателно оценяване на рисковете, клиентът ще получи съобщение за отхвърлена молба. Оценяването на рисковете може да отнеме до пет работни дни. Проверяването се извършва на първо ниво от компютър който премахва рисковите молби, а на второ ниво от банков чиновник който може да даде по –</w:t>
+        <w:t>След попълване на данните и успешно преминаване на ЛК системата оценява рисковете на молбата за кредит. При положително оценена молба клиентът получава съобщение за одобрение, това съобщение може да бъде видяно от всеки банков служител без достъп до клиентският профил. При отрицателно оценяване на рисковете, клиентът ще получи съобщение за отхвърлена молба. Оценяването на рисковете може да отнеме до пет работни дни. Проверяването се извършва на първо ниво от компютър кой</w:t>
+      </w:r>
+      <w:bookmarkStart w:id="15" w:name="_GoBack"/>
+      <w:bookmarkEnd w:id="15"/>
+      <w:r>
+        <w:rPr>
+          <w:rFonts w:ascii="Times New Roman" w:hAnsi="Times New Roman"/>
+          <w:i w:val="0"/>
+          <w:lang w:val="bg-BG"/>
+        </w:rPr>
+        <w:t>то премахва рисковите молби, а на второ ниво от банков чиновник който може да даде по –</w:t>
       </w:r>
       <w:r>
         <w:rPr>
@@ -6708,8 +6784,8 @@
           <w:lang w:val="bg-BG"/>
         </w:rPr>
       </w:pPr>
-      <w:bookmarkStart w:id="15" w:name="_Toc436855401"/>
-      <w:bookmarkStart w:id="16" w:name="_Toc436840254"/>
+      <w:bookmarkStart w:id="16" w:name="_Toc436855401"/>
+      <w:bookmarkStart w:id="17" w:name="_Toc436840254"/>
       <w:r>
         <w:rPr>
           <w:i w:val="0"/>
@@ -6717,7 +6793,7 @@
         </w:rPr>
         <w:t>Създаване на нов кредит</w:t>
       </w:r>
-      <w:bookmarkEnd w:id="15"/>
+      <w:bookmarkEnd w:id="16"/>
     </w:p>
     <w:p>
       <w:pPr>
@@ -6733,7 +6809,7 @@
           <w:lang w:val="bg-BG"/>
         </w:rPr>
       </w:pPr>
-      <w:bookmarkStart w:id="17" w:name="_Toc436855402"/>
+      <w:bookmarkStart w:id="18" w:name="_Toc436855402"/>
       <w:r>
         <w:rPr>
           <w:rFonts w:ascii="Times New Roman" w:hAnsi="Times New Roman"/>
@@ -6749,8 +6825,8 @@
         </w:rPr>
         <w:t>.</w:t>
       </w:r>
-      <w:bookmarkEnd w:id="16"/>
       <w:bookmarkEnd w:id="17"/>
+      <w:bookmarkEnd w:id="18"/>
     </w:p>
     <w:p>
       <w:pPr>
@@ -6761,8 +6837,8 @@
           <w:lang w:val="bg-BG"/>
         </w:rPr>
       </w:pPr>
-      <w:bookmarkStart w:id="18" w:name="_Toc436855403"/>
-      <w:bookmarkStart w:id="19" w:name="_Toc436840255"/>
+      <w:bookmarkStart w:id="19" w:name="_Toc436855403"/>
+      <w:bookmarkStart w:id="20" w:name="_Toc436840255"/>
       <w:r>
         <w:rPr>
           <w:i w:val="0"/>
@@ -6777,7 +6853,7 @@
         </w:rPr>
         <w:t xml:space="preserve"> информация за кредит</w:t>
       </w:r>
-      <w:bookmarkEnd w:id="18"/>
+      <w:bookmarkEnd w:id="19"/>
     </w:p>
     <w:p>
       <w:pPr>
@@ -6794,7 +6870,7 @@
           <w:lang w:val="bg-BG"/>
         </w:rPr>
       </w:pPr>
-      <w:bookmarkStart w:id="20" w:name="_Toc436855404"/>
+      <w:bookmarkStart w:id="21" w:name="_Toc436855404"/>
       <w:r>
         <w:rPr>
           <w:rFonts w:ascii="Times New Roman" w:hAnsi="Times New Roman"/>
@@ -6803,8 +6879,8 @@
         </w:rPr>
         <w:t>Услугата е достъпна както за банковият потребител, така и за клиенти на банката. Те могат да пратят заявка към системата за извеждане на информация по кредита. Информацията която може да бъде изведена включва дата на създаване и погасяване на кредита, големина на кредита и оставащи вноски.</w:t>
       </w:r>
-      <w:bookmarkEnd w:id="19"/>
       <w:bookmarkEnd w:id="20"/>
+      <w:bookmarkEnd w:id="21"/>
     </w:p>
     <w:p>
       <w:pPr>
@@ -6815,8 +6891,8 @@
           <w:lang w:val="bg-BG"/>
         </w:rPr>
       </w:pPr>
-      <w:bookmarkStart w:id="21" w:name="_Toc436855405"/>
-      <w:bookmarkStart w:id="22" w:name="_Toc436840256"/>
+      <w:bookmarkStart w:id="22" w:name="_Toc436855405"/>
+      <w:bookmarkStart w:id="23" w:name="_Toc436840256"/>
       <w:r>
         <w:rPr>
           <w:i w:val="0"/>
@@ -6824,7 +6900,7 @@
         </w:rPr>
         <w:t xml:space="preserve">Погасяване на </w:t>
       </w:r>
-      <w:bookmarkStart w:id="23" w:name="OLE_LINK11"/>
+      <w:bookmarkStart w:id="24" w:name="OLE_LINK11"/>
       <w:r>
         <w:rPr>
           <w:i w:val="0"/>
@@ -6832,8 +6908,8 @@
         </w:rPr>
         <w:t>кредит</w:t>
       </w:r>
-      <w:bookmarkEnd w:id="21"/>
-      <w:bookmarkEnd w:id="23"/>
+      <w:bookmarkEnd w:id="22"/>
+      <w:bookmarkEnd w:id="24"/>
     </w:p>
     <w:p>
       <w:pPr>
@@ -6850,7 +6926,7 @@
           <w:lang w:val="bg-BG"/>
         </w:rPr>
       </w:pPr>
-      <w:bookmarkStart w:id="24" w:name="_Toc436855406"/>
+      <w:bookmarkStart w:id="25" w:name="_Toc436855406"/>
       <w:r>
         <w:rPr>
           <w:rFonts w:ascii="Times New Roman" w:hAnsi="Times New Roman"/>
@@ -6859,8 +6935,8 @@
         </w:rPr>
         <w:t>След изплащане на кредита на клиента, той бива маркиран като  погасен и се премества в архив.</w:t>
       </w:r>
-      <w:bookmarkEnd w:id="22"/>
-      <w:bookmarkEnd w:id="24"/>
+      <w:bookmarkEnd w:id="23"/>
+      <w:bookmarkEnd w:id="25"/>
     </w:p>
     <w:p>
       <w:pPr>
@@ -6871,8 +6947,8 @@
           <w:lang w:val="bg-BG"/>
         </w:rPr>
       </w:pPr>
-      <w:bookmarkStart w:id="25" w:name="_Toc436855407"/>
-      <w:bookmarkStart w:id="26" w:name="_Toc436840257"/>
+      <w:bookmarkStart w:id="26" w:name="_Toc436855407"/>
+      <w:bookmarkStart w:id="27" w:name="_Toc436840257"/>
       <w:r>
         <w:rPr>
           <w:i w:val="0"/>
@@ -6880,7 +6956,7 @@
         </w:rPr>
         <w:t>Създаване на депозит</w:t>
       </w:r>
-      <w:bookmarkEnd w:id="25"/>
+      <w:bookmarkEnd w:id="26"/>
     </w:p>
     <w:p>
       <w:pPr>
@@ -6896,7 +6972,7 @@
           <w:lang w:val="bg-BG"/>
         </w:rPr>
       </w:pPr>
-      <w:bookmarkStart w:id="27" w:name="_Toc436855408"/>
+      <w:bookmarkStart w:id="28" w:name="_Toc436855408"/>
       <w:r>
         <w:rPr>
           <w:rFonts w:ascii="Times New Roman" w:hAnsi="Times New Roman"/>
@@ -6912,8 +6988,8 @@
         </w:rPr>
         <w:t>.</w:t>
       </w:r>
-      <w:bookmarkEnd w:id="26"/>
       <w:bookmarkEnd w:id="27"/>
+      <w:bookmarkEnd w:id="28"/>
     </w:p>
     <w:p>
       <w:pPr>
@@ -6924,8 +7000,8 @@
           <w:lang w:val="bg-BG"/>
         </w:rPr>
       </w:pPr>
-      <w:bookmarkStart w:id="28" w:name="_Toc436855409"/>
-      <w:bookmarkStart w:id="29" w:name="_Toc436840258"/>
+      <w:bookmarkStart w:id="29" w:name="_Toc436855409"/>
+      <w:bookmarkStart w:id="30" w:name="_Toc436840258"/>
       <w:r>
         <w:rPr>
           <w:i w:val="0"/>
@@ -6933,7 +7009,7 @@
         </w:rPr>
         <w:t>Създаване на влог</w:t>
       </w:r>
-      <w:bookmarkEnd w:id="28"/>
+      <w:bookmarkEnd w:id="29"/>
     </w:p>
     <w:p>
       <w:pPr>
@@ -6950,7 +7026,7 @@
           <w:lang w:val="bg-BG"/>
         </w:rPr>
       </w:pPr>
-      <w:bookmarkStart w:id="30" w:name="_Toc436855410"/>
+      <w:bookmarkStart w:id="31" w:name="_Toc436855410"/>
       <w:r>
         <w:rPr>
           <w:rFonts w:ascii="Times New Roman" w:hAnsi="Times New Roman"/>
@@ -6959,8 +7035,8 @@
         </w:rPr>
         <w:t>Банковите администратори разполагат с възможността да създават нови глогове. Те включват номер на влога, описание, процент на лихва, срок на вноска към влога  и оценяване на рисковете от този влог.</w:t>
       </w:r>
-      <w:bookmarkEnd w:id="29"/>
       <w:bookmarkEnd w:id="30"/>
+      <w:bookmarkEnd w:id="31"/>
     </w:p>
     <w:p>
       <w:pPr>
@@ -6971,8 +7047,8 @@
           <w:lang w:val="bg-BG"/>
         </w:rPr>
       </w:pPr>
-      <w:bookmarkStart w:id="31" w:name="_Toc436855411"/>
-      <w:bookmarkStart w:id="32" w:name="_Toc436840259"/>
+      <w:bookmarkStart w:id="32" w:name="_Toc436855411"/>
+      <w:bookmarkStart w:id="33" w:name="_Toc436840259"/>
       <w:r>
         <w:rPr>
           <w:i w:val="0"/>
@@ -6987,7 +7063,7 @@
         </w:rPr>
         <w:t xml:space="preserve"> следене на влогове</w:t>
       </w:r>
-      <w:bookmarkEnd w:id="31"/>
+      <w:bookmarkEnd w:id="32"/>
     </w:p>
     <w:p>
       <w:pPr>
@@ -7004,7 +7080,7 @@
           <w:lang w:val="bg-BG"/>
         </w:rPr>
       </w:pPr>
-      <w:bookmarkStart w:id="33" w:name="_Toc436855412"/>
+      <w:bookmarkStart w:id="34" w:name="_Toc436855412"/>
       <w:r>
         <w:rPr>
           <w:rFonts w:ascii="Times New Roman" w:hAnsi="Times New Roman"/>
@@ -7021,8 +7097,8 @@
         </w:rPr>
         <w:t>начална дата на създаване на влога, налична сума и лихва към този влог.</w:t>
       </w:r>
-      <w:bookmarkEnd w:id="32"/>
       <w:bookmarkEnd w:id="33"/>
+      <w:bookmarkEnd w:id="34"/>
     </w:p>
     <w:p>
       <w:pPr>
@@ -7033,8 +7109,8 @@
           <w:lang w:val="bg-BG"/>
         </w:rPr>
       </w:pPr>
-      <w:bookmarkStart w:id="34" w:name="_Toc436855413"/>
-      <w:bookmarkStart w:id="35" w:name="_Toc436840260"/>
+      <w:bookmarkStart w:id="35" w:name="_Toc436855413"/>
+      <w:bookmarkStart w:id="36" w:name="_Toc436840260"/>
       <w:r>
         <w:rPr>
           <w:i w:val="0"/>
@@ -7042,7 +7118,7 @@
         </w:rPr>
         <w:t>Присъединяване към влог</w:t>
       </w:r>
-      <w:bookmarkEnd w:id="34"/>
+      <w:bookmarkEnd w:id="35"/>
     </w:p>
     <w:p>
       <w:pPr>
@@ -7059,7 +7135,7 @@
           <w:lang w:val="bg-BG"/>
         </w:rPr>
       </w:pPr>
-      <w:bookmarkStart w:id="36" w:name="_Toc436855414"/>
+      <w:bookmarkStart w:id="37" w:name="_Toc436855414"/>
       <w:r>
         <w:rPr>
           <w:rFonts w:ascii="Times New Roman" w:hAnsi="Times New Roman"/>
@@ -7068,8 +7144,8 @@
         </w:rPr>
         <w:t>Изисква се въвеждане на лична информация на клиента, банкова сметка и сума за внасяне. Данните се проверяват и се извежда съответното съобщение.</w:t>
       </w:r>
-      <w:bookmarkEnd w:id="35"/>
       <w:bookmarkEnd w:id="36"/>
+      <w:bookmarkEnd w:id="37"/>
     </w:p>
     <w:p>
       <w:pPr>
@@ -7080,8 +7156,8 @@
           <w:lang w:val="bg-BG"/>
         </w:rPr>
       </w:pPr>
-      <w:bookmarkStart w:id="37" w:name="_Toc436855415"/>
-      <w:bookmarkStart w:id="38" w:name="_Toc436840261"/>
+      <w:bookmarkStart w:id="38" w:name="_Toc436855415"/>
+      <w:bookmarkStart w:id="39" w:name="_Toc436840261"/>
       <w:r>
         <w:rPr>
           <w:i w:val="0"/>
@@ -7090,7 +7166,7 @@
         <w:lastRenderedPageBreak/>
         <w:t>Промяна на съществуващ влог</w:t>
       </w:r>
-      <w:bookmarkEnd w:id="37"/>
+      <w:bookmarkEnd w:id="38"/>
     </w:p>
     <w:p>
       <w:pPr>
@@ -7107,7 +7183,7 @@
           <w:lang w:val="bg-BG"/>
         </w:rPr>
       </w:pPr>
-      <w:bookmarkStart w:id="39" w:name="_Toc436855416"/>
+      <w:bookmarkStart w:id="40" w:name="_Toc436855416"/>
       <w:r>
         <w:rPr>
           <w:rFonts w:ascii="Times New Roman" w:hAnsi="Times New Roman"/>
@@ -7116,8 +7192,8 @@
         </w:rPr>
         <w:t>Тук администраторите разполагат с възможността да променят даден влог. Промените може да включват описанието на влога, лихвата по него или срокът за внасяне/теглене от него.</w:t>
       </w:r>
-      <w:bookmarkEnd w:id="38"/>
       <w:bookmarkEnd w:id="39"/>
+      <w:bookmarkEnd w:id="40"/>
     </w:p>
     <w:p>
       <w:pPr>
@@ -7128,8 +7204,8 @@
           <w:lang w:val="bg-BG"/>
         </w:rPr>
       </w:pPr>
-      <w:bookmarkStart w:id="40" w:name="_Toc436855417"/>
-      <w:bookmarkStart w:id="41" w:name="_Toc436840262"/>
+      <w:bookmarkStart w:id="41" w:name="_Toc436855417"/>
+      <w:bookmarkStart w:id="42" w:name="_Toc436840262"/>
       <w:r>
         <w:rPr>
           <w:i w:val="0"/>
@@ -7137,7 +7213,7 @@
         </w:rPr>
         <w:t>Закриване на влог</w:t>
       </w:r>
-      <w:bookmarkEnd w:id="40"/>
+      <w:bookmarkEnd w:id="41"/>
     </w:p>
     <w:p>
       <w:pPr>
@@ -7154,7 +7230,7 @@
           <w:lang w:val="bg-BG"/>
         </w:rPr>
       </w:pPr>
-      <w:bookmarkStart w:id="42" w:name="_Toc436855418"/>
+      <w:bookmarkStart w:id="43" w:name="_Toc436855418"/>
       <w:r>
         <w:rPr>
           <w:rFonts w:ascii="Times New Roman" w:hAnsi="Times New Roman"/>
@@ -7163,8 +7239,8 @@
         </w:rPr>
         <w:t>Влогът може да бъде закрит от банковия администратор или замразен за неопределено време. Клиентите биват уведомени незабавно.</w:t>
       </w:r>
-      <w:bookmarkEnd w:id="41"/>
       <w:bookmarkEnd w:id="42"/>
+      <w:bookmarkEnd w:id="43"/>
     </w:p>
     <w:p>
       <w:pPr>
@@ -7174,14 +7250,14 @@
           <w:lang w:val="bg-BG"/>
         </w:rPr>
       </w:pPr>
-      <w:bookmarkStart w:id="43" w:name="_Toc436855419"/>
+      <w:bookmarkStart w:id="44" w:name="_Toc436855419"/>
       <w:r>
         <w:rPr>
           <w:lang w:val="bg-BG"/>
         </w:rPr>
         <w:t>Модул банкомати.</w:t>
       </w:r>
-      <w:bookmarkEnd w:id="43"/>
+      <w:bookmarkEnd w:id="44"/>
     </w:p>
     <w:p>
       <w:pPr>
@@ -7192,8 +7268,8 @@
           <w:lang w:val="bg-BG"/>
         </w:rPr>
       </w:pPr>
-      <w:bookmarkStart w:id="44" w:name="_Toc436855420"/>
-      <w:bookmarkStart w:id="45" w:name="_Toc436840264"/>
+      <w:bookmarkStart w:id="45" w:name="_Toc436855420"/>
+      <w:bookmarkStart w:id="46" w:name="_Toc436840264"/>
       <w:r>
         <w:rPr>
           <w:i w:val="0"/>
@@ -7201,7 +7277,7 @@
         </w:rPr>
         <w:t>Приемане на заявка от банкомат</w:t>
       </w:r>
-      <w:bookmarkEnd w:id="44"/>
+      <w:bookmarkEnd w:id="45"/>
     </w:p>
     <w:p>
       <w:pPr>
@@ -7218,7 +7294,7 @@
           <w:lang w:val="bg-BG"/>
         </w:rPr>
       </w:pPr>
-      <w:bookmarkStart w:id="46" w:name="_Toc436855421"/>
+      <w:bookmarkStart w:id="47" w:name="_Toc436855421"/>
       <w:r>
         <w:rPr>
           <w:rFonts w:ascii="Times New Roman" w:hAnsi="Times New Roman"/>
@@ -7227,8 +7303,8 @@
         </w:rPr>
         <w:t>При теглене на пари от банкомат се изпраща заявка до системата да отчете движението по сметката.</w:t>
       </w:r>
-      <w:bookmarkEnd w:id="45"/>
       <w:bookmarkEnd w:id="46"/>
+      <w:bookmarkEnd w:id="47"/>
     </w:p>
     <w:p>
       <w:pPr>
@@ -7239,8 +7315,8 @@
           <w:lang w:val="bg-BG"/>
         </w:rPr>
       </w:pPr>
-      <w:bookmarkStart w:id="47" w:name="_Toc436855422"/>
-      <w:bookmarkStart w:id="48" w:name="_Toc436840265"/>
+      <w:bookmarkStart w:id="48" w:name="_Toc436855422"/>
+      <w:bookmarkStart w:id="49" w:name="_Toc436840265"/>
       <w:r>
         <w:rPr>
           <w:i w:val="0"/>
@@ -7248,7 +7324,7 @@
         </w:rPr>
         <w:t>Извеждане на информация за състоянието на банкомата и прехванати съобщения за грешка</w:t>
       </w:r>
-      <w:bookmarkEnd w:id="47"/>
+      <w:bookmarkEnd w:id="48"/>
     </w:p>
     <w:p>
       <w:pPr>
@@ -7265,7 +7341,7 @@
           <w:lang w:val="bg-BG"/>
         </w:rPr>
       </w:pPr>
-      <w:bookmarkStart w:id="49" w:name="_Toc436855423"/>
+      <w:bookmarkStart w:id="50" w:name="_Toc436855423"/>
       <w:r>
         <w:rPr>
           <w:rFonts w:ascii="Times New Roman" w:hAnsi="Times New Roman"/>
@@ -7298,8 +7374,8 @@
         </w:rPr>
         <w:t>и приемане на заявки за блокиране на карта при повторно въведен грешен ПИН.</w:t>
       </w:r>
-      <w:bookmarkEnd w:id="48"/>
       <w:bookmarkEnd w:id="49"/>
+      <w:bookmarkEnd w:id="50"/>
     </w:p>
     <w:p>
       <w:pPr>
@@ -7310,8 +7386,8 @@
           <w:lang w:val="bg-BG"/>
         </w:rPr>
       </w:pPr>
-      <w:bookmarkStart w:id="50" w:name="_Toc436855424"/>
-      <w:bookmarkStart w:id="51" w:name="_Toc436840266"/>
+      <w:bookmarkStart w:id="51" w:name="_Toc436855424"/>
+      <w:bookmarkStart w:id="52" w:name="_Toc436840266"/>
       <w:r>
         <w:rPr>
           <w:i w:val="0"/>
@@ -7319,7 +7395,7 @@
         </w:rPr>
         <w:t>Създаване на заявка за презареждане на автомат</w:t>
       </w:r>
-      <w:bookmarkEnd w:id="50"/>
+      <w:bookmarkEnd w:id="51"/>
     </w:p>
     <w:p>
       <w:pPr>
@@ -7335,7 +7411,7 @@
           <w:lang w:val="bg-BG"/>
         </w:rPr>
       </w:pPr>
-      <w:bookmarkStart w:id="52" w:name="_Toc436855425"/>
+      <w:bookmarkStart w:id="53" w:name="_Toc436855425"/>
       <w:r>
         <w:rPr>
           <w:rFonts w:ascii="Times New Roman" w:hAnsi="Times New Roman"/>
@@ -7367,8 +7443,8 @@
         </w:rPr>
         <w:t>.</w:t>
       </w:r>
-      <w:bookmarkEnd w:id="51"/>
       <w:bookmarkEnd w:id="52"/>
+      <w:bookmarkEnd w:id="53"/>
     </w:p>
     <w:p>
       <w:pPr>
@@ -7379,8 +7455,8 @@
           <w:lang w:val="bg-BG"/>
         </w:rPr>
       </w:pPr>
-      <w:bookmarkStart w:id="53" w:name="_Toc436855426"/>
-      <w:bookmarkStart w:id="54" w:name="_Toc436840267"/>
+      <w:bookmarkStart w:id="54" w:name="_Toc436855426"/>
+      <w:bookmarkStart w:id="55" w:name="_Toc436840267"/>
       <w:r>
         <w:rPr>
           <w:i w:val="0"/>
@@ -7402,7 +7478,7 @@
         </w:rPr>
         <w:t xml:space="preserve"> с автомати</w:t>
       </w:r>
-      <w:bookmarkEnd w:id="53"/>
+      <w:bookmarkEnd w:id="54"/>
     </w:p>
     <w:p>
       <w:pPr>
@@ -7419,22 +7495,14 @@
           <w:lang w:val="bg-BG"/>
         </w:rPr>
       </w:pPr>
-      <w:bookmarkStart w:id="55" w:name="_Toc436855427"/>
-      <w:r>
-        <w:rPr>
-          <w:rFonts w:ascii="Times New Roman" w:hAnsi="Times New Roman"/>
-          <w:i w:val="0"/>
-          <w:lang w:val="bg-BG"/>
-        </w:rPr>
-        <w:t xml:space="preserve">Интерфейс позволяващ </w:t>
-      </w:r>
-      <w:r>
-        <w:rPr>
-          <w:rFonts w:ascii="Times New Roman" w:hAnsi="Times New Roman"/>
-          <w:i w:val="0"/>
-          <w:lang w:val="bg-BG"/>
-        </w:rPr>
-        <w:t>и</w:t>
+      <w:bookmarkStart w:id="56" w:name="_Toc436855427"/>
+      <w:r>
+        <w:rPr>
+          <w:rFonts w:ascii="Times New Roman" w:hAnsi="Times New Roman"/>
+          <w:i w:val="0"/>
+          <w:lang w:val="bg-BG"/>
+        </w:rPr>
+        <w:t>Интерфейс позволяващ и</w:t>
       </w:r>
       <w:r>
         <w:rPr>
@@ -7444,8 +7512,8 @@
         </w:rPr>
         <w:t>звличане на информация за автоматите от банковите служители, те могат да бъдат сортирани по даден параметър, адрес или град.</w:t>
       </w:r>
-      <w:bookmarkEnd w:id="54"/>
       <w:bookmarkEnd w:id="55"/>
+      <w:bookmarkEnd w:id="56"/>
     </w:p>
     <w:p>
       <w:pPr>
@@ -7456,8 +7524,8 @@
           <w:lang w:val="bg-BG"/>
         </w:rPr>
       </w:pPr>
-      <w:bookmarkStart w:id="56" w:name="_Toc436855428"/>
-      <w:bookmarkStart w:id="57" w:name="_Toc436840268"/>
+      <w:bookmarkStart w:id="57" w:name="_Toc436855428"/>
+      <w:bookmarkStart w:id="58" w:name="_Toc436840268"/>
       <w:r>
         <w:rPr>
           <w:i w:val="0"/>
@@ -7465,7 +7533,7 @@
         </w:rPr>
         <w:t>Добавяне на нов автомат към списъ</w:t>
       </w:r>
-      <w:bookmarkEnd w:id="56"/>
+      <w:bookmarkEnd w:id="57"/>
       <w:r>
         <w:rPr>
           <w:i w:val="0"/>
@@ -7489,7 +7557,7 @@
           <w:lang w:val="bg-BG"/>
         </w:rPr>
       </w:pPr>
-      <w:bookmarkStart w:id="58" w:name="_Toc436855429"/>
+      <w:bookmarkStart w:id="59" w:name="_Toc436855429"/>
       <w:r>
         <w:rPr>
           <w:rFonts w:ascii="Times New Roman" w:hAnsi="Times New Roman"/>
@@ -7522,8 +7590,8 @@
         </w:rPr>
         <w:t>ново поле в БД.</w:t>
       </w:r>
-      <w:bookmarkEnd w:id="57"/>
       <w:bookmarkEnd w:id="58"/>
+      <w:bookmarkEnd w:id="59"/>
     </w:p>
     <w:p>
       <w:pPr>
@@ -7534,8 +7602,8 @@
           <w:lang w:val="bg-BG"/>
         </w:rPr>
       </w:pPr>
-      <w:bookmarkStart w:id="59" w:name="_Toc436855430"/>
-      <w:bookmarkStart w:id="60" w:name="_Toc436840269"/>
+      <w:bookmarkStart w:id="60" w:name="_Toc436855430"/>
+      <w:bookmarkStart w:id="61" w:name="_Toc436840269"/>
       <w:r>
         <w:rPr>
           <w:i w:val="0"/>
@@ -7557,7 +7625,7 @@
         </w:rPr>
         <w:t>списък</w:t>
       </w:r>
-      <w:bookmarkEnd w:id="59"/>
+      <w:bookmarkEnd w:id="60"/>
       <w:r>
         <w:rPr>
           <w:i w:val="0"/>
@@ -7581,22 +7649,14 @@
           <w:lang w:val="bg-BG"/>
         </w:rPr>
       </w:pPr>
-      <w:bookmarkStart w:id="61" w:name="_Toc436855431"/>
-      <w:r>
-        <w:rPr>
-          <w:rFonts w:ascii="Times New Roman" w:hAnsi="Times New Roman"/>
-          <w:i w:val="0"/>
-          <w:lang w:val="bg-BG"/>
-        </w:rPr>
-        <w:t xml:space="preserve">Интерфейс позволяващ </w:t>
-      </w:r>
-      <w:r>
-        <w:rPr>
-          <w:rFonts w:ascii="Times New Roman" w:hAnsi="Times New Roman"/>
-          <w:i w:val="0"/>
-          <w:lang w:val="bg-BG"/>
-        </w:rPr>
-        <w:t>и</w:t>
+      <w:bookmarkStart w:id="62" w:name="_Toc436855431"/>
+      <w:r>
+        <w:rPr>
+          <w:rFonts w:ascii="Times New Roman" w:hAnsi="Times New Roman"/>
+          <w:i w:val="0"/>
+          <w:lang w:val="bg-BG"/>
+        </w:rPr>
+        <w:t>Интерфейс позволяващ и</w:t>
       </w:r>
       <w:r>
         <w:rPr>
@@ -7638,8 +7698,8 @@
         </w:rPr>
         <w:t xml:space="preserve"> поле от БД.</w:t>
       </w:r>
-      <w:bookmarkEnd w:id="60"/>
       <w:bookmarkEnd w:id="61"/>
+      <w:bookmarkEnd w:id="62"/>
     </w:p>
     <w:p>
       <w:pPr>
@@ -7650,8 +7710,8 @@
           <w:lang w:val="bg-BG"/>
         </w:rPr>
       </w:pPr>
-      <w:bookmarkStart w:id="62" w:name="_Toc436855432"/>
-      <w:bookmarkStart w:id="63" w:name="_Toc436840270"/>
+      <w:bookmarkStart w:id="63" w:name="_Toc436855432"/>
+      <w:bookmarkStart w:id="64" w:name="_Toc436840270"/>
       <w:r>
         <w:rPr>
           <w:i w:val="0"/>
@@ -7666,7 +7726,7 @@
         </w:rPr>
         <w:t>формация за автомати от списък</w:t>
       </w:r>
-      <w:bookmarkEnd w:id="62"/>
+      <w:bookmarkEnd w:id="63"/>
     </w:p>
     <w:p>
       <w:pPr>
@@ -7683,22 +7743,14 @@
           <w:lang w:val="bg-BG"/>
         </w:rPr>
       </w:pPr>
-      <w:bookmarkStart w:id="64" w:name="_Toc436855433"/>
-      <w:r>
-        <w:rPr>
-          <w:rFonts w:ascii="Times New Roman" w:hAnsi="Times New Roman"/>
-          <w:i w:val="0"/>
-          <w:lang w:val="bg-BG"/>
-        </w:rPr>
-        <w:t xml:space="preserve">Интерфейс позволяващ </w:t>
-      </w:r>
-      <w:r>
-        <w:rPr>
-          <w:rFonts w:ascii="Times New Roman" w:hAnsi="Times New Roman"/>
-          <w:i w:val="0"/>
-          <w:lang w:val="bg-BG"/>
-        </w:rPr>
-        <w:t>п</w:t>
+      <w:bookmarkStart w:id="65" w:name="_Toc436855433"/>
+      <w:r>
+        <w:rPr>
+          <w:rFonts w:ascii="Times New Roman" w:hAnsi="Times New Roman"/>
+          <w:i w:val="0"/>
+          <w:lang w:val="bg-BG"/>
+        </w:rPr>
+        <w:t>Интерфейс позволяващ п</w:t>
       </w:r>
       <w:r>
         <w:rPr>
@@ -7756,8 +7808,8 @@
         </w:rPr>
         <w:t xml:space="preserve"> информацията в БД за даден автомат.</w:t>
       </w:r>
-      <w:bookmarkEnd w:id="63"/>
       <w:bookmarkEnd w:id="64"/>
+      <w:bookmarkEnd w:id="65"/>
     </w:p>
     <w:p>
       <w:pPr>
@@ -7768,8 +7820,8 @@
           <w:lang w:val="bg-BG"/>
         </w:rPr>
       </w:pPr>
-      <w:bookmarkStart w:id="65" w:name="_Toc436855434"/>
-      <w:bookmarkStart w:id="66" w:name="_Toc436840271"/>
+      <w:bookmarkStart w:id="66" w:name="_Toc436855434"/>
+      <w:bookmarkStart w:id="67" w:name="_Toc436840271"/>
       <w:r>
         <w:rPr>
           <w:i w:val="0"/>
@@ -7784,7 +7836,7 @@
         </w:rPr>
         <w:t>ане на информация във автомата</w:t>
       </w:r>
-      <w:bookmarkEnd w:id="65"/>
+      <w:bookmarkEnd w:id="66"/>
     </w:p>
     <w:p>
       <w:pPr>
@@ -7801,7 +7853,7 @@
           <w:lang w:val="bg-BG"/>
         </w:rPr>
       </w:pPr>
-      <w:bookmarkStart w:id="67" w:name="_Toc436855435"/>
+      <w:bookmarkStart w:id="68" w:name="_Toc436855435"/>
       <w:r>
         <w:rPr>
           <w:rFonts w:ascii="Times New Roman" w:hAnsi="Times New Roman"/>
@@ -7818,8 +7870,8 @@
         </w:rPr>
         <w:t>и новини за банката.</w:t>
       </w:r>
-      <w:bookmarkEnd w:id="66"/>
       <w:bookmarkEnd w:id="67"/>
+      <w:bookmarkEnd w:id="68"/>
     </w:p>
     <w:p>
       <w:pPr>
@@ -7829,14 +7881,14 @@
           <w:lang w:val="bg-BG"/>
         </w:rPr>
       </w:pPr>
-      <w:bookmarkStart w:id="68" w:name="_Toc436855436"/>
+      <w:bookmarkStart w:id="69" w:name="_Toc436855436"/>
       <w:r>
         <w:rPr>
           <w:lang w:val="bg-BG"/>
         </w:rPr>
         <w:t>Модул управление на карти.</w:t>
       </w:r>
-      <w:bookmarkEnd w:id="68"/>
+      <w:bookmarkEnd w:id="69"/>
     </w:p>
     <w:p>
       <w:pPr>
@@ -7847,8 +7899,8 @@
           <w:lang w:val="bg-BG"/>
         </w:rPr>
       </w:pPr>
-      <w:bookmarkStart w:id="69" w:name="_Toc436855437"/>
-      <w:bookmarkStart w:id="70" w:name="_Toc436840273"/>
+      <w:bookmarkStart w:id="70" w:name="_Toc436855437"/>
+      <w:bookmarkStart w:id="71" w:name="_Toc436840273"/>
       <w:r>
         <w:rPr>
           <w:i w:val="0"/>
@@ -7856,7 +7908,7 @@
         </w:rPr>
         <w:t>Създаване на карта</w:t>
       </w:r>
-      <w:bookmarkEnd w:id="69"/>
+      <w:bookmarkEnd w:id="70"/>
     </w:p>
     <w:p>
       <w:pPr>
@@ -7873,7 +7925,7 @@
           <w:lang w:val="bg-BG"/>
         </w:rPr>
       </w:pPr>
-      <w:bookmarkStart w:id="71" w:name="_Toc436855438"/>
+      <w:bookmarkStart w:id="72" w:name="_Toc436855438"/>
       <w:r>
         <w:rPr>
           <w:rFonts w:ascii="Times New Roman" w:hAnsi="Times New Roman"/>
@@ -7934,10 +7986,28 @@
           <w:i w:val="0"/>
           <w:lang w:val="bg-BG"/>
         </w:rPr>
-        <w:t>. Информацията бива валидирана. Потребителя също така може да избере тип на картата, което предоставя различни функционалности при ползване.</w:t>
-      </w:r>
-      <w:bookmarkEnd w:id="70"/>
+        <w:t xml:space="preserve">. Информацията бива </w:t>
+      </w:r>
+      <w:proofErr w:type="spellStart"/>
+      <w:r>
+        <w:rPr>
+          <w:rFonts w:ascii="Times New Roman" w:hAnsi="Times New Roman"/>
+          <w:i w:val="0"/>
+          <w:lang w:val="bg-BG"/>
+        </w:rPr>
+        <w:t>валидирана</w:t>
+      </w:r>
+      <w:proofErr w:type="spellEnd"/>
+      <w:r>
+        <w:rPr>
+          <w:rFonts w:ascii="Times New Roman" w:hAnsi="Times New Roman"/>
+          <w:i w:val="0"/>
+          <w:lang w:val="bg-BG"/>
+        </w:rPr>
+        <w:t>. Потребителя също така може да избере тип на картата, което предоставя различни функционалности при ползване.</w:t>
+      </w:r>
       <w:bookmarkEnd w:id="71"/>
+      <w:bookmarkEnd w:id="72"/>
     </w:p>
     <w:p>
       <w:pPr>
@@ -7948,8 +8018,8 @@
           <w:lang w:val="bg-BG"/>
         </w:rPr>
       </w:pPr>
-      <w:bookmarkStart w:id="72" w:name="_Toc436855439"/>
-      <w:bookmarkStart w:id="73" w:name="_Toc436840274"/>
+      <w:bookmarkStart w:id="73" w:name="_Toc436855439"/>
+      <w:bookmarkStart w:id="74" w:name="_Toc436840274"/>
       <w:r>
         <w:rPr>
           <w:i w:val="0"/>
@@ -7964,7 +8034,7 @@
         </w:rPr>
         <w:t>нулиране на карта</w:t>
       </w:r>
-      <w:bookmarkEnd w:id="72"/>
+      <w:bookmarkEnd w:id="73"/>
     </w:p>
     <w:p>
       <w:pPr>
@@ -7981,7 +8051,7 @@
           <w:lang w:val="bg-BG"/>
         </w:rPr>
       </w:pPr>
-      <w:bookmarkStart w:id="74" w:name="_Toc436855440"/>
+      <w:bookmarkStart w:id="75" w:name="_Toc436855440"/>
       <w:r>
         <w:rPr>
           <w:rFonts w:ascii="Times New Roman" w:hAnsi="Times New Roman"/>
@@ -8013,25 +8083,23 @@
         </w:rPr>
         <w:t xml:space="preserve"> МВР, Интерпол и др.</w:t>
       </w:r>
-      <w:bookmarkStart w:id="75" w:name="_GoBack"/>
+      <w:r>
+        <w:rPr>
+          <w:rFonts w:ascii="Times New Roman" w:hAnsi="Times New Roman"/>
+          <w:i w:val="0"/>
+        </w:rPr>
+        <w:t>)</w:t>
+      </w:r>
+      <w:r>
+        <w:rPr>
+          <w:rFonts w:ascii="Times New Roman" w:hAnsi="Times New Roman"/>
+          <w:i w:val="0"/>
+          <w:lang w:val="bg-BG"/>
+        </w:rPr>
+        <w:t>.</w:t>
+      </w:r>
+      <w:bookmarkEnd w:id="74"/>
       <w:bookmarkEnd w:id="75"/>
-      <w:r>
-        <w:rPr>
-          <w:rFonts w:ascii="Times New Roman" w:hAnsi="Times New Roman"/>
-          <w:i w:val="0"/>
-        </w:rPr>
-        <w:t>)</w:t>
-      </w:r>
-      <w:r>
-        <w:rPr>
-          <w:rFonts w:ascii="Times New Roman" w:hAnsi="Times New Roman"/>
-          <w:i w:val="0"/>
-          <w:lang w:val="bg-BG"/>
-        </w:rPr>
-        <w:t>.</w:t>
-      </w:r>
-      <w:bookmarkEnd w:id="73"/>
-      <w:bookmarkEnd w:id="74"/>
     </w:p>
     <w:p>
       <w:pPr>
@@ -8090,21 +8158,14 @@
           <w:lang w:val="bg-BG"/>
         </w:rPr>
       </w:pPr>
-      <w:bookmarkStart w:id="79" w:name="_Toc436855443"/>
-      <w:bookmarkStart w:id="80" w:name="_Toc436840276"/>
-      <w:r>
-        <w:rPr>
-          <w:i w:val="0"/>
-          <w:lang w:val="bg-BG"/>
-        </w:rPr>
-        <w:t xml:space="preserve">Следене на </w:t>
-      </w:r>
-      <w:r>
-        <w:rPr>
-          <w:i w:val="0"/>
-          <w:lang w:val="bg-BG"/>
-        </w:rPr>
-        <w:t>транзакции</w:t>
+      <w:bookmarkStart w:id="79" w:name="_Toc436855445"/>
+      <w:bookmarkStart w:id="80" w:name="_Toc436840277"/>
+      <w:r>
+        <w:rPr>
+          <w:i w:val="0"/>
+          <w:lang w:val="bg-BG"/>
+        </w:rPr>
+        <w:t>Промяна на ПИН</w:t>
       </w:r>
       <w:bookmarkEnd w:id="79"/>
     </w:p>
@@ -8120,28 +8181,46 @@
         <w:rPr>
           <w:rFonts w:ascii="Times New Roman" w:hAnsi="Times New Roman"/>
           <w:i w:val="0"/>
-          <w:lang w:val="bg-BG"/>
-        </w:rPr>
-      </w:pPr>
-      <w:bookmarkStart w:id="81" w:name="_Toc436855444"/>
-      <w:r>
-        <w:rPr>
-          <w:rFonts w:ascii="Times New Roman" w:hAnsi="Times New Roman"/>
-          <w:i w:val="0"/>
-          <w:lang w:val="bg-BG"/>
-        </w:rPr>
-        <w:t>Потребителя може да прегледа всички извършени транзакции и да ги сортира по даден параметър.</w:t>
+          <w:lang w:val="en-GB"/>
+        </w:rPr>
+      </w:pPr>
+      <w:bookmarkStart w:id="81" w:name="_Toc436855446"/>
+      <w:r>
+        <w:rPr>
+          <w:rFonts w:ascii="Times New Roman" w:hAnsi="Times New Roman"/>
+          <w:i w:val="0"/>
+          <w:lang w:val="bg-BG"/>
+        </w:rPr>
+        <w:t xml:space="preserve">Изпраща се заявка за промяна на ПИН. Информацията се </w:t>
+      </w:r>
+      <w:proofErr w:type="spellStart"/>
+      <w:r>
+        <w:rPr>
+          <w:rFonts w:ascii="Times New Roman" w:hAnsi="Times New Roman"/>
+          <w:i w:val="0"/>
+          <w:lang w:val="bg-BG"/>
+        </w:rPr>
+        <w:t>валидира</w:t>
+      </w:r>
+      <w:proofErr w:type="spellEnd"/>
+      <w:r>
+        <w:rPr>
+          <w:rFonts w:ascii="Times New Roman" w:hAnsi="Times New Roman"/>
+          <w:i w:val="0"/>
+          <w:lang w:val="bg-BG"/>
+        </w:rPr>
+        <w:t xml:space="preserve"> и се извежда съответното съобщение</w:t>
       </w:r>
       <w:bookmarkEnd w:id="80"/>
+      <w:r>
+        <w:rPr>
+          <w:rFonts w:ascii="Times New Roman" w:hAnsi="Times New Roman"/>
+          <w:i w:val="0"/>
+          <w:lang w:val="en-GB"/>
+        </w:rPr>
+        <w:t>.</w:t>
+      </w:r>
       <w:bookmarkEnd w:id="81"/>
-      <w:r>
-        <w:rPr>
-          <w:rFonts w:ascii="Times New Roman" w:hAnsi="Times New Roman"/>
-          <w:i w:val="0"/>
-          <w:lang w:val="bg-BG"/>
-        </w:rPr>
-        <w:t xml:space="preserve"> </w:t>
-      </w:r>
     </w:p>
     <w:p>
       <w:pPr>
@@ -8152,14 +8231,14 @@
           <w:lang w:val="bg-BG"/>
         </w:rPr>
       </w:pPr>
-      <w:bookmarkStart w:id="82" w:name="_Toc436855445"/>
-      <w:bookmarkStart w:id="83" w:name="_Toc436840277"/>
-      <w:r>
-        <w:rPr>
-          <w:i w:val="0"/>
-          <w:lang w:val="bg-BG"/>
-        </w:rPr>
-        <w:t>Промяна на ПИН</w:t>
+      <w:bookmarkStart w:id="82" w:name="_Toc436855447"/>
+      <w:bookmarkStart w:id="83" w:name="_Toc436840278"/>
+      <w:r>
+        <w:rPr>
+          <w:i w:val="0"/>
+          <w:lang w:val="bg-BG"/>
+        </w:rPr>
+        <w:t>Замразяване и възобновяване на карта</w:t>
       </w:r>
       <w:bookmarkEnd w:id="82"/>
     </w:p>
@@ -8175,28 +8254,28 @@
         <w:rPr>
           <w:rFonts w:ascii="Times New Roman" w:hAnsi="Times New Roman"/>
           <w:i w:val="0"/>
-          <w:lang w:val="en-GB"/>
-        </w:rPr>
-      </w:pPr>
-      <w:bookmarkStart w:id="84" w:name="_Toc436855446"/>
-      <w:r>
-        <w:rPr>
-          <w:rFonts w:ascii="Times New Roman" w:hAnsi="Times New Roman"/>
-          <w:i w:val="0"/>
-          <w:lang w:val="bg-BG"/>
-        </w:rPr>
-        <w:t>Изпраща се заявка за промяна на ПИН. Информацията се валидира и се извежда съответното съобщение</w:t>
+          <w:lang w:val="bg-BG"/>
+        </w:rPr>
+      </w:pPr>
+      <w:bookmarkStart w:id="84" w:name="_Toc436855448"/>
+      <w:r>
+        <w:rPr>
+          <w:rFonts w:ascii="Times New Roman" w:hAnsi="Times New Roman"/>
+          <w:i w:val="0"/>
+          <w:lang w:val="bg-BG"/>
+        </w:rPr>
+        <w:t>Потребителя може да блокира дадена карта за неопределен период от време.</w:t>
       </w:r>
       <w:bookmarkEnd w:id="83"/>
-      <w:r>
-        <w:rPr>
-          <w:rFonts w:ascii="Times New Roman" w:hAnsi="Times New Roman"/>
-          <w:i w:val="0"/>
-          <w:lang w:val="en-GB"/>
-        </w:rPr>
-        <w:t>.</w:t>
-      </w:r>
       <w:bookmarkEnd w:id="84"/>
+      <w:r>
+        <w:rPr>
+          <w:rFonts w:ascii="Times New Roman" w:hAnsi="Times New Roman"/>
+          <w:i w:val="0"/>
+          <w:lang w:val="bg-BG"/>
+        </w:rPr>
+        <w:t xml:space="preserve"> </w:t>
+      </w:r>
     </w:p>
     <w:p>
       <w:pPr>
@@ -8207,14 +8286,14 @@
           <w:lang w:val="bg-BG"/>
         </w:rPr>
       </w:pPr>
-      <w:bookmarkStart w:id="85" w:name="_Toc436855447"/>
-      <w:bookmarkStart w:id="86" w:name="_Toc436840278"/>
-      <w:r>
-        <w:rPr>
-          <w:i w:val="0"/>
-          <w:lang w:val="bg-BG"/>
-        </w:rPr>
-        <w:t>Замразяване и възобновяване на карта</w:t>
+      <w:bookmarkStart w:id="85" w:name="_Toc436855449"/>
+      <w:bookmarkStart w:id="86" w:name="_Toc436840279"/>
+      <w:r>
+        <w:rPr>
+          <w:i w:val="0"/>
+          <w:lang w:val="bg-BG"/>
+        </w:rPr>
+        <w:t>Логически контрол над карта</w:t>
       </w:r>
       <w:bookmarkEnd w:id="85"/>
     </w:p>
@@ -8233,14 +8312,14 @@
           <w:lang w:val="bg-BG"/>
         </w:rPr>
       </w:pPr>
-      <w:bookmarkStart w:id="87" w:name="_Toc436855448"/>
-      <w:r>
-        <w:rPr>
-          <w:rFonts w:ascii="Times New Roman" w:hAnsi="Times New Roman"/>
-          <w:i w:val="0"/>
-          <w:lang w:val="bg-BG"/>
-        </w:rPr>
-        <w:t>Потребителя може да блокира дадена карта за неопределен период от време.</w:t>
+      <w:bookmarkStart w:id="87" w:name="_Toc436855450"/>
+      <w:r>
+        <w:rPr>
+          <w:rFonts w:ascii="Times New Roman" w:hAnsi="Times New Roman"/>
+          <w:i w:val="0"/>
+          <w:lang w:val="bg-BG"/>
+        </w:rPr>
+        <w:t>По желание на клиента картата може да бъде модифицирана. Тези модификации включват лимит на сума за теглене или поставяне праг, под който достъпът за теглене бива прекратен.</w:t>
       </w:r>
       <w:bookmarkEnd w:id="86"/>
       <w:bookmarkEnd w:id="87"/>
@@ -8255,6 +8334,22 @@
     </w:p>
     <w:p>
       <w:pPr>
+        <w:pStyle w:val="2"/>
+        <w:rPr>
+          <w:lang w:val="bg-BG"/>
+        </w:rPr>
+      </w:pPr>
+      <w:bookmarkStart w:id="88" w:name="_Toc436855453"/>
+      <w:r>
+        <w:rPr>
+          <w:lang w:val="bg-BG"/>
+        </w:rPr>
+        <w:t>Модул електронно банкиране.</w:t>
+      </w:r>
+      <w:bookmarkEnd w:id="88"/>
+    </w:p>
+    <w:p>
+      <w:pPr>
         <w:pStyle w:val="3"/>
         <w:jc w:val="both"/>
         <w:rPr>
@@ -8262,16 +8357,23 @@
           <w:lang w:val="bg-BG"/>
         </w:rPr>
       </w:pPr>
-      <w:bookmarkStart w:id="88" w:name="_Toc436855449"/>
-      <w:bookmarkStart w:id="89" w:name="_Toc436840279"/>
-      <w:r>
-        <w:rPr>
-          <w:i w:val="0"/>
-          <w:lang w:val="bg-BG"/>
-        </w:rPr>
-        <w:t>Логически контрол над карта</w:t>
-      </w:r>
-      <w:bookmarkEnd w:id="88"/>
+      <w:bookmarkStart w:id="89" w:name="_Toc436855454"/>
+      <w:bookmarkStart w:id="90" w:name="_Toc436840282"/>
+      <w:r>
+        <w:rPr>
+          <w:i w:val="0"/>
+          <w:lang w:val="bg-BG"/>
+        </w:rPr>
+        <w:t>Създаване н</w:t>
+      </w:r>
+      <w:r>
+        <w:rPr>
+          <w:i w:val="0"/>
+          <w:lang w:val="bg-BG"/>
+        </w:rPr>
+        <w:t>а профил</w:t>
+      </w:r>
+      <w:bookmarkEnd w:id="89"/>
     </w:p>
     <w:p>
       <w:pPr>
@@ -8288,17 +8390,35 @@
           <w:lang w:val="bg-BG"/>
         </w:rPr>
       </w:pPr>
-      <w:bookmarkStart w:id="90" w:name="_Toc436855450"/>
-      <w:r>
-        <w:rPr>
-          <w:rFonts w:ascii="Times New Roman" w:hAnsi="Times New Roman"/>
-          <w:i w:val="0"/>
-          <w:lang w:val="bg-BG"/>
-        </w:rPr>
-        <w:t>По желание на клиента картата може да бъде модифицирана. Тези модификации включват лимит на сума за теглене или поставяне праг, под който достъпът за теглене бива прекратен.</w:t>
-      </w:r>
-      <w:bookmarkEnd w:id="89"/>
+      <w:bookmarkStart w:id="91" w:name="_Toc436855455"/>
+      <w:r>
+        <w:rPr>
+          <w:rFonts w:ascii="Times New Roman" w:hAnsi="Times New Roman"/>
+          <w:i w:val="0"/>
+          <w:lang w:val="bg-BG"/>
+        </w:rPr>
+        <w:t xml:space="preserve">Извършва се от клиент включва попълване на лични данни, </w:t>
+      </w:r>
+      <w:proofErr w:type="spellStart"/>
+      <w:r>
+        <w:rPr>
+          <w:rFonts w:ascii="Times New Roman" w:hAnsi="Times New Roman"/>
+          <w:i w:val="0"/>
+          <w:lang w:val="bg-BG"/>
+        </w:rPr>
+        <w:t>валидиране</w:t>
+      </w:r>
+      <w:proofErr w:type="spellEnd"/>
+      <w:r>
+        <w:rPr>
+          <w:rFonts w:ascii="Times New Roman" w:hAnsi="Times New Roman"/>
+          <w:i w:val="0"/>
+          <w:lang w:val="bg-BG"/>
+        </w:rPr>
+        <w:t xml:space="preserve"> на данните и извеждане на съответното съобщение.</w:t>
+      </w:r>
       <w:bookmarkEnd w:id="90"/>
+      <w:bookmarkEnd w:id="91"/>
       <w:r>
         <w:rPr>
           <w:rFonts w:ascii="Times New Roman" w:hAnsi="Times New Roman"/>
@@ -8317,24 +8437,18 @@
           <w:lang w:val="bg-BG"/>
         </w:rPr>
       </w:pPr>
-      <w:bookmarkStart w:id="91" w:name="_Toc436855451"/>
-      <w:bookmarkStart w:id="92" w:name="_Toc436840280"/>
-      <w:r>
-        <w:rPr>
-          <w:i w:val="0"/>
-          <w:lang w:val="bg-BG"/>
-        </w:rPr>
-        <w:t>Създав</w:t>
-      </w:r>
-      <w:r>
-        <w:rPr>
-          <w:i w:val="0"/>
-          <w:lang w:val="bg-BG"/>
-        </w:rPr>
-        <w:t>ане на пълномощно на друго лице</w:t>
-      </w:r>
-      <w:bookmarkEnd w:id="91"/>
-    </w:p>
+      <w:bookmarkStart w:id="92" w:name="_Toc436840283"/>
+      <w:bookmarkStart w:id="93" w:name="_Toc436855456"/>
+      <w:r>
+        <w:rPr>
+          <w:i w:val="0"/>
+          <w:lang w:val="bg-BG"/>
+        </w:rPr>
+        <w:t>Модифициране на профил. Позволява извършване на модификации по профил</w:t>
+      </w:r>
+    </w:p>
+    <w:bookmarkEnd w:id="92"/>
+    <w:bookmarkEnd w:id="93"/>
     <w:p>
       <w:pPr>
         <w:pStyle w:val="3"/>
@@ -8350,41 +8464,14 @@
           <w:lang w:val="bg-BG"/>
         </w:rPr>
       </w:pPr>
-      <w:bookmarkStart w:id="93" w:name="_Toc436855452"/>
-      <w:r>
-        <w:rPr>
-          <w:rFonts w:ascii="Times New Roman" w:hAnsi="Times New Roman"/>
-          <w:i w:val="0"/>
-          <w:lang w:val="bg-BG"/>
-        </w:rPr>
-        <w:t>Потребителите разполагат с възможността да създадат две или повече карти на дадена сметка.</w:t>
-      </w:r>
-      <w:bookmarkEnd w:id="92"/>
-      <w:bookmarkEnd w:id="93"/>
-      <w:r>
-        <w:rPr>
-          <w:rFonts w:ascii="Times New Roman" w:hAnsi="Times New Roman"/>
-          <w:i w:val="0"/>
-          <w:lang w:val="bg-BG"/>
-        </w:rPr>
-        <w:t xml:space="preserve"> </w:t>
-      </w:r>
-    </w:p>
-    <w:p>
-      <w:pPr>
-        <w:pStyle w:val="2"/>
-        <w:rPr>
-          <w:lang w:val="bg-BG"/>
-        </w:rPr>
-      </w:pPr>
-      <w:bookmarkStart w:id="94" w:name="_Toc436855453"/>
-      <w:r>
-        <w:rPr>
-          <w:lang w:val="bg-BG"/>
-        </w:rPr>
-        <w:t>Модул електронно банкиране.</w:t>
-      </w:r>
-      <w:bookmarkEnd w:id="94"/>
+      <w:r>
+        <w:rPr>
+          <w:rFonts w:ascii="Times New Roman" w:hAnsi="Times New Roman"/>
+          <w:i w:val="0"/>
+          <w:lang w:val="bg-BG"/>
+        </w:rPr>
+        <w:t>Интерфейс, който позволява на данните на клиента.</w:t>
+      </w:r>
     </w:p>
     <w:p>
       <w:pPr>
@@ -8395,22 +8482,16 @@
           <w:lang w:val="bg-BG"/>
         </w:rPr>
       </w:pPr>
-      <w:bookmarkStart w:id="95" w:name="_Toc436855454"/>
-      <w:bookmarkStart w:id="96" w:name="_Toc436840282"/>
-      <w:r>
-        <w:rPr>
-          <w:i w:val="0"/>
-          <w:lang w:val="bg-BG"/>
-        </w:rPr>
-        <w:t>Създаване н</w:t>
-      </w:r>
-      <w:r>
-        <w:rPr>
-          <w:i w:val="0"/>
-          <w:lang w:val="bg-BG"/>
-        </w:rPr>
-        <w:t>а профил</w:t>
-      </w:r>
+      <w:bookmarkStart w:id="94" w:name="_Toc436840284"/>
+      <w:bookmarkStart w:id="95" w:name="_Toc436855457"/>
+      <w:r>
+        <w:rPr>
+          <w:i w:val="0"/>
+          <w:lang w:val="bg-BG"/>
+        </w:rPr>
+        <w:t>Премахване на профил. Профилът се изтрива от системата</w:t>
+      </w:r>
+      <w:bookmarkEnd w:id="94"/>
       <w:bookmarkEnd w:id="95"/>
     </w:p>
     <w:p>
@@ -8428,17 +8509,14 @@
           <w:lang w:val="bg-BG"/>
         </w:rPr>
       </w:pPr>
-      <w:bookmarkStart w:id="97" w:name="_Toc436855455"/>
-      <w:r>
-        <w:rPr>
-          <w:rFonts w:ascii="Times New Roman" w:hAnsi="Times New Roman"/>
-          <w:i w:val="0"/>
-          <w:lang w:val="bg-BG"/>
-        </w:rPr>
-        <w:t>Извършва се от клиент включва попълване на лични данни, валидиране на данните и извеждане на съответното съобщение.</w:t>
-      </w:r>
-      <w:bookmarkEnd w:id="96"/>
-      <w:bookmarkEnd w:id="97"/>
+      <w:r>
+        <w:rPr>
+          <w:rFonts w:ascii="Times New Roman" w:hAnsi="Times New Roman"/>
+          <w:i w:val="0"/>
+          <w:lang w:val="bg-BG"/>
+        </w:rPr>
+        <w:t>Клиентът ще разполага с възможността да закрие своя профил.</w:t>
+      </w:r>
       <w:r>
         <w:rPr>
           <w:rFonts w:ascii="Times New Roman" w:hAnsi="Times New Roman"/>
@@ -8457,64 +8535,8 @@
           <w:lang w:val="bg-BG"/>
         </w:rPr>
       </w:pPr>
-      <w:bookmarkStart w:id="98" w:name="_Toc436840283"/>
-      <w:bookmarkStart w:id="99" w:name="_Toc436855456"/>
-      <w:r>
-        <w:rPr>
-          <w:i w:val="0"/>
-          <w:lang w:val="bg-BG"/>
-        </w:rPr>
-        <w:t>Модифициране на профил. Позволява извършване на модификации по профил.</w:t>
-      </w:r>
-      <w:bookmarkEnd w:id="98"/>
-      <w:bookmarkEnd w:id="99"/>
-      <w:r>
-        <w:rPr>
-          <w:i w:val="0"/>
-          <w:lang w:val="bg-BG"/>
-        </w:rPr>
-        <w:t xml:space="preserve"> </w:t>
-      </w:r>
-    </w:p>
-    <w:p>
-      <w:pPr>
-        <w:pStyle w:val="3"/>
-        <w:jc w:val="both"/>
-        <w:rPr>
-          <w:i w:val="0"/>
-          <w:lang w:val="bg-BG"/>
-        </w:rPr>
-      </w:pPr>
-      <w:bookmarkStart w:id="100" w:name="_Toc436840284"/>
-      <w:bookmarkStart w:id="101" w:name="_Toc436855457"/>
-      <w:r>
-        <w:rPr>
-          <w:i w:val="0"/>
-          <w:lang w:val="bg-BG"/>
-        </w:rPr>
-        <w:t>Премахване на профил. Профилът се изтрива от системата.</w:t>
-      </w:r>
-      <w:bookmarkEnd w:id="100"/>
-      <w:bookmarkEnd w:id="101"/>
-      <w:r>
-        <w:rPr>
-          <w:i w:val="0"/>
-          <w:lang w:val="bg-BG"/>
-        </w:rPr>
-        <w:t xml:space="preserve"> </w:t>
-      </w:r>
-    </w:p>
-    <w:p>
-      <w:pPr>
-        <w:pStyle w:val="3"/>
-        <w:jc w:val="both"/>
-        <w:rPr>
-          <w:i w:val="0"/>
-          <w:lang w:val="bg-BG"/>
-        </w:rPr>
-      </w:pPr>
-      <w:bookmarkStart w:id="102" w:name="_Toc436855458"/>
-      <w:bookmarkStart w:id="103" w:name="_Toc436840285"/>
+      <w:bookmarkStart w:id="96" w:name="_Toc436855458"/>
+      <w:bookmarkStart w:id="97" w:name="_Toc436840285"/>
       <w:r>
         <w:rPr>
           <w:i w:val="0"/>
@@ -8522,7 +8544,7 @@
         </w:rPr>
         <w:t>Преглед на баланс по сметка</w:t>
       </w:r>
-      <w:bookmarkEnd w:id="102"/>
+      <w:bookmarkEnd w:id="96"/>
     </w:p>
     <w:p>
       <w:pPr>
@@ -8539,7 +8561,7 @@
           <w:lang w:val="bg-BG"/>
         </w:rPr>
       </w:pPr>
-      <w:bookmarkStart w:id="104" w:name="_Toc436855459"/>
+      <w:bookmarkStart w:id="98" w:name="_Toc436855459"/>
       <w:r>
         <w:rPr>
           <w:rFonts w:ascii="Times New Roman" w:hAnsi="Times New Roman"/>
@@ -8556,8 +8578,8 @@
         </w:rPr>
         <w:t xml:space="preserve"> може да прегледа наличните средства по своята сметка/сметки.</w:t>
       </w:r>
-      <w:bookmarkEnd w:id="103"/>
-      <w:bookmarkEnd w:id="104"/>
+      <w:bookmarkEnd w:id="97"/>
+      <w:bookmarkEnd w:id="98"/>
       <w:r>
         <w:rPr>
           <w:rFonts w:ascii="Times New Roman" w:hAnsi="Times New Roman"/>
@@ -8576,8 +8598,8 @@
           <w:lang w:val="bg-BG"/>
         </w:rPr>
       </w:pPr>
-      <w:bookmarkStart w:id="105" w:name="_Toc436855460"/>
-      <w:bookmarkStart w:id="106" w:name="_Toc436840286"/>
+      <w:bookmarkStart w:id="99" w:name="_Toc436855460"/>
+      <w:bookmarkStart w:id="100" w:name="_Toc436840286"/>
       <w:r>
         <w:rPr>
           <w:i w:val="0"/>
@@ -8592,7 +8614,7 @@
         </w:rPr>
         <w:t>звършване на банкови преводи</w:t>
       </w:r>
-      <w:bookmarkEnd w:id="105"/>
+      <w:bookmarkEnd w:id="99"/>
     </w:p>
     <w:p>
       <w:pPr>
@@ -8609,7 +8631,7 @@
           <w:lang w:val="bg-BG"/>
         </w:rPr>
       </w:pPr>
-      <w:bookmarkStart w:id="107" w:name="_Toc436855461"/>
+      <w:bookmarkStart w:id="101" w:name="_Toc436855461"/>
       <w:r>
         <w:rPr>
           <w:rFonts w:ascii="Times New Roman" w:hAnsi="Times New Roman"/>
@@ -8626,8 +8648,8 @@
         </w:rPr>
         <w:t xml:space="preserve"> може да прати заявка за прехвърляне на средства от една сметка към друга.</w:t>
       </w:r>
-      <w:bookmarkEnd w:id="106"/>
-      <w:bookmarkEnd w:id="107"/>
+      <w:bookmarkEnd w:id="100"/>
+      <w:bookmarkEnd w:id="101"/>
       <w:r>
         <w:rPr>
           <w:rFonts w:ascii="Times New Roman" w:hAnsi="Times New Roman"/>
@@ -8646,8 +8668,8 @@
           <w:lang w:val="bg-BG"/>
         </w:rPr>
       </w:pPr>
-      <w:bookmarkStart w:id="108" w:name="_Toc436855462"/>
-      <w:bookmarkStart w:id="109" w:name="_Toc436840287"/>
+      <w:bookmarkStart w:id="102" w:name="_Toc436855462"/>
+      <w:bookmarkStart w:id="103" w:name="_Toc436840287"/>
       <w:r>
         <w:rPr>
           <w:i w:val="0"/>
@@ -8655,7 +8677,7 @@
         </w:rPr>
         <w:t>Извършване на обмен на валута</w:t>
       </w:r>
-      <w:bookmarkEnd w:id="108"/>
+      <w:bookmarkEnd w:id="102"/>
     </w:p>
     <w:p>
       <w:pPr>
@@ -8672,7 +8694,7 @@
           <w:lang w:val="bg-BG"/>
         </w:rPr>
       </w:pPr>
-      <w:bookmarkStart w:id="110" w:name="_Toc436855463"/>
+      <w:bookmarkStart w:id="104" w:name="_Toc436855463"/>
       <w:r>
         <w:rPr>
           <w:rFonts w:ascii="Times New Roman" w:hAnsi="Times New Roman"/>
@@ -8689,8 +8711,8 @@
         </w:rPr>
         <w:t>може да извърши обмен на валута.</w:t>
       </w:r>
-      <w:bookmarkEnd w:id="109"/>
-      <w:bookmarkEnd w:id="110"/>
+      <w:bookmarkEnd w:id="103"/>
+      <w:bookmarkEnd w:id="104"/>
       <w:r>
         <w:rPr>
           <w:rFonts w:ascii="Times New Roman" w:hAnsi="Times New Roman"/>
@@ -8709,8 +8731,8 @@
           <w:lang w:val="bg-BG"/>
         </w:rPr>
       </w:pPr>
-      <w:bookmarkStart w:id="111" w:name="_Toc436855464"/>
-      <w:bookmarkStart w:id="112" w:name="_Toc436840288"/>
+      <w:bookmarkStart w:id="105" w:name="_Toc436855464"/>
+      <w:bookmarkStart w:id="106" w:name="_Toc436840288"/>
       <w:r>
         <w:rPr>
           <w:i w:val="0"/>
@@ -8718,7 +8740,7 @@
         </w:rPr>
         <w:t>Онлайн търговия</w:t>
       </w:r>
-      <w:bookmarkEnd w:id="111"/>
+      <w:bookmarkEnd w:id="105"/>
     </w:p>
     <w:p>
       <w:pPr>
@@ -8735,7 +8757,7 @@
           <w:lang w:val="bg-BG"/>
         </w:rPr>
       </w:pPr>
-      <w:bookmarkStart w:id="113" w:name="_Toc436855465"/>
+      <w:bookmarkStart w:id="107" w:name="_Toc436855465"/>
       <w:r>
         <w:rPr>
           <w:rFonts w:ascii="Times New Roman" w:hAnsi="Times New Roman"/>
@@ -8744,8 +8766,8 @@
         </w:rPr>
         <w:t>Купуване и продаване на артикули чрез номер на сметка.</w:t>
       </w:r>
-      <w:bookmarkEnd w:id="112"/>
-      <w:bookmarkEnd w:id="113"/>
+      <w:bookmarkEnd w:id="106"/>
+      <w:bookmarkEnd w:id="107"/>
       <w:r>
         <w:rPr>
           <w:rFonts w:ascii="Times New Roman" w:hAnsi="Times New Roman"/>
@@ -8764,8 +8786,8 @@
           <w:lang w:val="bg-BG"/>
         </w:rPr>
       </w:pPr>
-      <w:bookmarkStart w:id="114" w:name="_Toc436855466"/>
-      <w:bookmarkStart w:id="115" w:name="_Toc436840289"/>
+      <w:bookmarkStart w:id="108" w:name="_Toc436855466"/>
+      <w:bookmarkStart w:id="109" w:name="_Toc436840289"/>
       <w:r>
         <w:rPr>
           <w:i w:val="0"/>
@@ -8780,7 +8802,7 @@
         </w:rPr>
         <w:t>направени транзакции по сметка</w:t>
       </w:r>
-      <w:bookmarkEnd w:id="114"/>
+      <w:bookmarkEnd w:id="108"/>
     </w:p>
     <w:p>
       <w:pPr>
@@ -8797,7 +8819,7 @@
           <w:lang w:val="bg-BG"/>
         </w:rPr>
       </w:pPr>
-      <w:bookmarkStart w:id="116" w:name="_Toc436855467"/>
+      <w:bookmarkStart w:id="110" w:name="_Toc436855467"/>
       <w:r>
         <w:rPr>
           <w:rFonts w:ascii="Times New Roman" w:hAnsi="Times New Roman"/>
@@ -8814,8 +8836,8 @@
         </w:rPr>
         <w:t xml:space="preserve"> може да изведе и сортира списък с направени транзакции по своята сметка/сметки.</w:t>
       </w:r>
-      <w:bookmarkEnd w:id="115"/>
-      <w:bookmarkEnd w:id="116"/>
+      <w:bookmarkEnd w:id="109"/>
+      <w:bookmarkEnd w:id="110"/>
     </w:p>
     <w:p>
       <w:pPr>
@@ -8824,7 +8846,7 @@
           <w:lang w:val="bg-BG"/>
         </w:rPr>
       </w:pPr>
-      <w:bookmarkStart w:id="117" w:name="_Toc436855468"/>
+      <w:bookmarkStart w:id="111" w:name="_Toc436855468"/>
       <w:r>
         <w:t>SMS</w:t>
       </w:r>
@@ -8834,7 +8856,7 @@
         </w:rPr>
         <w:t xml:space="preserve"> банкиране.</w:t>
       </w:r>
-      <w:bookmarkEnd w:id="117"/>
+      <w:bookmarkEnd w:id="111"/>
     </w:p>
     <w:p>
       <w:pPr>
@@ -8845,8 +8867,8 @@
           <w:lang w:val="bg-BG"/>
         </w:rPr>
       </w:pPr>
-      <w:bookmarkStart w:id="118" w:name="_Toc436840291"/>
-      <w:bookmarkStart w:id="119" w:name="_Toc436855469"/>
+      <w:bookmarkStart w:id="112" w:name="_Toc436840291"/>
+      <w:bookmarkStart w:id="113" w:name="_Toc436855469"/>
       <w:r>
         <w:rPr>
           <w:i w:val="0"/>
@@ -8854,8 +8876,8 @@
         </w:rPr>
         <w:t>Уведомяване за баланс по сметката по желан от клиента период от време.</w:t>
       </w:r>
-      <w:bookmarkEnd w:id="118"/>
-      <w:bookmarkEnd w:id="119"/>
+      <w:bookmarkEnd w:id="112"/>
+      <w:bookmarkEnd w:id="113"/>
       <w:r>
         <w:rPr>
           <w:i w:val="0"/>
@@ -8873,8 +8895,8 @@
           <w:lang w:val="bg-BG"/>
         </w:rPr>
       </w:pPr>
-      <w:bookmarkStart w:id="120" w:name="_Toc436855470"/>
-      <w:bookmarkStart w:id="121" w:name="_Toc436840292"/>
+      <w:bookmarkStart w:id="114" w:name="_Toc436855470"/>
+      <w:bookmarkStart w:id="115" w:name="_Toc436840292"/>
       <w:r>
         <w:rPr>
           <w:i w:val="0"/>
@@ -8895,7 +8917,7 @@
         </w:rPr>
         <w:t>Неплатена комунална услуга</w:t>
       </w:r>
-      <w:bookmarkEnd w:id="120"/>
+      <w:bookmarkEnd w:id="114"/>
     </w:p>
     <w:p>
       <w:pPr>
@@ -8912,7 +8934,7 @@
           <w:lang w:val="bg-BG"/>
         </w:rPr>
       </w:pPr>
-      <w:bookmarkStart w:id="122" w:name="_Toc436855471"/>
+      <w:bookmarkStart w:id="116" w:name="_Toc436855471"/>
       <w:r>
         <w:rPr>
           <w:rFonts w:ascii="Times New Roman" w:hAnsi="Times New Roman"/>
@@ -8921,8 +8943,8 @@
         </w:rPr>
         <w:t>Клиентът своевременно ще бъдете уведомен за това дали сме платили, или че не можем да платим заявената от него комунална услуга (при недостиг на средства).</w:t>
       </w:r>
-      <w:bookmarkEnd w:id="121"/>
-      <w:bookmarkEnd w:id="122"/>
+      <w:bookmarkEnd w:id="115"/>
+      <w:bookmarkEnd w:id="116"/>
       <w:r>
         <w:rPr>
           <w:rFonts w:ascii="Times New Roman" w:hAnsi="Times New Roman"/>
@@ -8941,18 +8963,17 @@
           <w:lang w:val="bg-BG"/>
         </w:rPr>
       </w:pPr>
-      <w:bookmarkStart w:id="123" w:name="_Toc436840293"/>
-      <w:bookmarkStart w:id="124" w:name="_Toc436855472"/>
-      <w:r>
-        <w:rPr>
-          <w:i w:val="0"/>
-          <w:lang w:val="bg-BG"/>
-        </w:rPr>
-        <w:lastRenderedPageBreak/>
+      <w:bookmarkStart w:id="117" w:name="_Toc436840293"/>
+      <w:bookmarkStart w:id="118" w:name="_Toc436855472"/>
+      <w:r>
+        <w:rPr>
+          <w:i w:val="0"/>
+          <w:lang w:val="bg-BG"/>
+        </w:rPr>
         <w:t>Уведомяване за извършена покупка по кредитна карта.</w:t>
       </w:r>
-      <w:bookmarkEnd w:id="123"/>
-      <w:bookmarkEnd w:id="124"/>
+      <w:bookmarkEnd w:id="117"/>
+      <w:bookmarkEnd w:id="118"/>
       <w:r>
         <w:rPr>
           <w:i w:val="0"/>
@@ -8970,8 +8991,8 @@
           <w:lang w:val="bg-BG"/>
         </w:rPr>
       </w:pPr>
-      <w:bookmarkStart w:id="125" w:name="_Toc436840294"/>
-      <w:bookmarkStart w:id="126" w:name="_Toc436855473"/>
+      <w:bookmarkStart w:id="119" w:name="_Toc436840294"/>
+      <w:bookmarkStart w:id="120" w:name="_Toc436855473"/>
       <w:r>
         <w:rPr>
           <w:i w:val="0"/>
@@ -8979,8 +9000,8 @@
         </w:rPr>
         <w:t>Уведомяване за постъпления по сметка.</w:t>
       </w:r>
-      <w:bookmarkEnd w:id="125"/>
-      <w:bookmarkEnd w:id="126"/>
+      <w:bookmarkEnd w:id="119"/>
+      <w:bookmarkEnd w:id="120"/>
       <w:r>
         <w:rPr>
           <w:i w:val="0"/>
@@ -9000,8 +9021,8 @@
           <w:lang w:val="bg-BG"/>
         </w:rPr>
       </w:pPr>
-      <w:bookmarkStart w:id="127" w:name="_Toc436855474"/>
-      <w:bookmarkStart w:id="128" w:name="_Toc436840295"/>
+      <w:bookmarkStart w:id="121" w:name="_Toc436855474"/>
+      <w:bookmarkStart w:id="122" w:name="_Toc436840295"/>
       <w:r>
         <w:rPr>
           <w:i w:val="0"/>
@@ -9017,7 +9038,8 @@
         </w:rPr>
         <w:t xml:space="preserve"> </w:t>
       </w:r>
-      <w:bookmarkStart w:id="129" w:name="OLE_LINK12"/>
+      <w:bookmarkStart w:id="123" w:name="OLE_LINK12"/>
+      <w:proofErr w:type="spellStart"/>
       <w:r>
         <w:rPr>
           <w:rFonts w:cs="Arial"/>
@@ -9026,8 +9048,9 @@
         </w:rPr>
         <w:t>револвиране</w:t>
       </w:r>
-      <w:bookmarkEnd w:id="127"/>
-      <w:bookmarkEnd w:id="129"/>
+      <w:bookmarkEnd w:id="121"/>
+      <w:bookmarkEnd w:id="123"/>
+      <w:proofErr w:type="spellEnd"/>
     </w:p>
     <w:p>
       <w:pPr>
@@ -9044,13 +9067,14 @@
           <w:lang w:val="bg-BG"/>
         </w:rPr>
       </w:pPr>
-      <w:bookmarkStart w:id="130" w:name="_Toc436855475"/>
-      <w:r>
-        <w:rPr>
-          <w:rFonts w:ascii="Times New Roman" w:hAnsi="Times New Roman"/>
-          <w:i w:val="0"/>
-          <w:lang w:val="bg-BG"/>
-        </w:rPr>
+      <w:bookmarkStart w:id="124" w:name="_Toc436855475"/>
+      <w:r>
+        <w:rPr>
+          <w:rFonts w:ascii="Times New Roman" w:hAnsi="Times New Roman"/>
+          <w:i w:val="0"/>
+          <w:lang w:val="bg-BG"/>
+        </w:rPr>
+        <w:lastRenderedPageBreak/>
         <w:t>П</w:t>
       </w:r>
       <w:r>
@@ -9059,10 +9083,28 @@
           <w:i w:val="0"/>
           <w:lang w:val="bg-BG"/>
         </w:rPr>
-        <w:t>ри формиране на минималната сума за револвиране по клиентската кредитна карта, клиента ще бъдете уведомен за размера и крайния срок за погасяване.</w:t>
-      </w:r>
-      <w:bookmarkEnd w:id="128"/>
-      <w:bookmarkEnd w:id="130"/>
+        <w:t xml:space="preserve">ри формиране на минималната сума за </w:t>
+      </w:r>
+      <w:proofErr w:type="spellStart"/>
+      <w:r>
+        <w:rPr>
+          <w:rFonts w:ascii="Times New Roman" w:hAnsi="Times New Roman"/>
+          <w:i w:val="0"/>
+          <w:lang w:val="bg-BG"/>
+        </w:rPr>
+        <w:t>револвиране</w:t>
+      </w:r>
+      <w:proofErr w:type="spellEnd"/>
+      <w:r>
+        <w:rPr>
+          <w:rFonts w:ascii="Times New Roman" w:hAnsi="Times New Roman"/>
+          <w:i w:val="0"/>
+          <w:lang w:val="bg-BG"/>
+        </w:rPr>
+        <w:t xml:space="preserve"> по клиентската кредитна карта, клиента ще бъдете уведомен за размера и крайния срок за погасяване.</w:t>
+      </w:r>
+      <w:bookmarkEnd w:id="122"/>
+      <w:bookmarkEnd w:id="124"/>
     </w:p>
     <w:p>
       <w:pPr>
@@ -9072,14 +9114,14 @@
           <w:lang w:val="bg-BG"/>
         </w:rPr>
       </w:pPr>
-      <w:bookmarkStart w:id="131" w:name="_Toc436855476"/>
+      <w:bookmarkStart w:id="125" w:name="_Toc436855476"/>
       <w:r>
         <w:rPr>
           <w:lang w:val="bg-BG"/>
         </w:rPr>
         <w:t>Модул за управление на инвестиции.</w:t>
       </w:r>
-      <w:bookmarkEnd w:id="131"/>
+      <w:bookmarkEnd w:id="125"/>
     </w:p>
     <w:p>
       <w:pPr>
@@ -9090,8 +9132,8 @@
           <w:lang w:val="bg-BG"/>
         </w:rPr>
       </w:pPr>
-      <w:bookmarkStart w:id="132" w:name="_Toc436855477"/>
-      <w:bookmarkStart w:id="133" w:name="_Toc436840297"/>
+      <w:bookmarkStart w:id="126" w:name="_Toc436855477"/>
+      <w:bookmarkStart w:id="127" w:name="_Toc436840297"/>
       <w:r>
         <w:rPr>
           <w:i w:val="0"/>
@@ -9099,12 +9141,14 @@
         </w:rPr>
         <w:t>К</w:t>
       </w:r>
+      <w:proofErr w:type="spellStart"/>
       <w:r>
         <w:rPr>
           <w:i w:val="0"/>
         </w:rPr>
         <w:t>андидатстване</w:t>
       </w:r>
+      <w:proofErr w:type="spellEnd"/>
       <w:r>
         <w:rPr>
           <w:i w:val="0"/>
@@ -9112,7 +9156,7 @@
         </w:rPr>
         <w:t xml:space="preserve"> за инвестиция</w:t>
       </w:r>
-      <w:bookmarkEnd w:id="132"/>
+      <w:bookmarkEnd w:id="126"/>
     </w:p>
     <w:p>
       <w:pPr>
@@ -9129,7 +9173,7 @@
           <w:lang w:val="bg-BG"/>
         </w:rPr>
       </w:pPr>
-      <w:bookmarkStart w:id="134" w:name="_Toc436855478"/>
+      <w:bookmarkStart w:id="128" w:name="_Toc436855478"/>
       <w:r>
         <w:rPr>
           <w:rFonts w:ascii="Times New Roman" w:hAnsi="Times New Roman"/>
@@ -9138,8 +9182,8 @@
         </w:rPr>
         <w:t>Това включва попълване на формуляр за инвестиция със следните полета: лични данни на клиента, целева банкова сметка и клиентска банкова сметка.</w:t>
       </w:r>
-      <w:bookmarkEnd w:id="133"/>
-      <w:bookmarkEnd w:id="134"/>
+      <w:bookmarkEnd w:id="127"/>
+      <w:bookmarkEnd w:id="128"/>
       <w:r>
         <w:rPr>
           <w:rFonts w:ascii="Times New Roman" w:hAnsi="Times New Roman"/>
@@ -9158,8 +9202,8 @@
           <w:lang w:val="bg-BG"/>
         </w:rPr>
       </w:pPr>
-      <w:bookmarkStart w:id="135" w:name="_Toc436855479"/>
-      <w:bookmarkStart w:id="136" w:name="_Toc436840298"/>
+      <w:bookmarkStart w:id="129" w:name="_Toc436855479"/>
+      <w:bookmarkStart w:id="130" w:name="_Toc436840298"/>
       <w:r>
         <w:rPr>
           <w:i w:val="0"/>
@@ -9174,7 +9218,7 @@
         </w:rPr>
         <w:t>ция за съществуващи инвестиции</w:t>
       </w:r>
-      <w:bookmarkEnd w:id="135"/>
+      <w:bookmarkEnd w:id="129"/>
     </w:p>
     <w:p>
       <w:pPr>
@@ -9191,7 +9235,7 @@
           <w:lang w:val="bg-BG"/>
         </w:rPr>
       </w:pPr>
-      <w:bookmarkStart w:id="137" w:name="_Toc436855480"/>
+      <w:bookmarkStart w:id="131" w:name="_Toc436855480"/>
       <w:r>
         <w:rPr>
           <w:rFonts w:ascii="Times New Roman" w:hAnsi="Times New Roman"/>
@@ -9264,8 +9308,8 @@
         </w:rPr>
         <w:t xml:space="preserve"> и рискови фактори.</w:t>
       </w:r>
-      <w:bookmarkEnd w:id="136"/>
-      <w:bookmarkEnd w:id="137"/>
+      <w:bookmarkEnd w:id="130"/>
+      <w:bookmarkEnd w:id="131"/>
       <w:r>
         <w:rPr>
           <w:rFonts w:ascii="Times New Roman" w:hAnsi="Times New Roman"/>
@@ -9284,8 +9328,8 @@
           <w:lang w:val="bg-BG"/>
         </w:rPr>
       </w:pPr>
-      <w:bookmarkStart w:id="138" w:name="_Toc436840299"/>
-      <w:bookmarkStart w:id="139" w:name="_Toc436855481"/>
+      <w:bookmarkStart w:id="132" w:name="_Toc436840299"/>
+      <w:bookmarkStart w:id="133" w:name="_Toc436855481"/>
       <w:r>
         <w:rPr>
           <w:i w:val="0"/>
@@ -9300,8 +9344,8 @@
         </w:rPr>
         <w:t>всички полета от изброените по – горе в документа.</w:t>
       </w:r>
-      <w:bookmarkEnd w:id="138"/>
-      <w:bookmarkEnd w:id="139"/>
+      <w:bookmarkEnd w:id="132"/>
+      <w:bookmarkEnd w:id="133"/>
     </w:p>
     <w:p>
       <w:pPr>
@@ -9312,8 +9356,8 @@
           <w:lang w:val="bg-BG"/>
         </w:rPr>
       </w:pPr>
-      <w:bookmarkStart w:id="140" w:name="_Toc436855482"/>
-      <w:bookmarkStart w:id="141" w:name="_Toc436840300"/>
+      <w:bookmarkStart w:id="134" w:name="_Toc436855482"/>
+      <w:bookmarkStart w:id="135" w:name="_Toc436840300"/>
       <w:r>
         <w:rPr>
           <w:i w:val="0"/>
@@ -9321,7 +9365,7 @@
         </w:rPr>
         <w:t>Приключване на инвестиция</w:t>
       </w:r>
-      <w:bookmarkEnd w:id="140"/>
+      <w:bookmarkEnd w:id="134"/>
     </w:p>
     <w:p>
       <w:pPr>
@@ -9338,7 +9382,7 @@
           <w:lang w:val="bg-BG"/>
         </w:rPr>
       </w:pPr>
-      <w:bookmarkStart w:id="142" w:name="_Toc436855483"/>
+      <w:bookmarkStart w:id="136" w:name="_Toc436855483"/>
       <w:r>
         <w:rPr>
           <w:rFonts w:ascii="Times New Roman" w:hAnsi="Times New Roman"/>
@@ -9347,8 +9391,8 @@
         </w:rPr>
         <w:t>Клиентът избира да приключи своята инвестиция, изтегляйки натрупаната сума. Извежда се съобщение до потребителя.</w:t>
       </w:r>
-      <w:bookmarkEnd w:id="141"/>
-      <w:bookmarkEnd w:id="142"/>
+      <w:bookmarkEnd w:id="135"/>
+      <w:bookmarkEnd w:id="136"/>
       <w:r>
         <w:rPr>
           <w:rFonts w:ascii="Times New Roman" w:hAnsi="Times New Roman"/>
@@ -9367,8 +9411,8 @@
           <w:lang w:val="bg-BG"/>
         </w:rPr>
       </w:pPr>
-      <w:bookmarkStart w:id="143" w:name="_Toc436855484"/>
-      <w:bookmarkStart w:id="144" w:name="_Toc436840301"/>
+      <w:bookmarkStart w:id="137" w:name="_Toc436855484"/>
+      <w:bookmarkStart w:id="138" w:name="_Toc436840301"/>
       <w:r>
         <w:rPr>
           <w:i w:val="0"/>
@@ -9376,7 +9420,7 @@
         </w:rPr>
         <w:t>Анулиране на инвестиция</w:t>
       </w:r>
-      <w:bookmarkEnd w:id="143"/>
+      <w:bookmarkEnd w:id="137"/>
     </w:p>
     <w:p>
       <w:pPr>
@@ -9393,7 +9437,7 @@
           <w:lang w:val="bg-BG"/>
         </w:rPr>
       </w:pPr>
-      <w:bookmarkStart w:id="145" w:name="_Toc436855485"/>
+      <w:bookmarkStart w:id="139" w:name="_Toc436855485"/>
       <w:r>
         <w:rPr>
           <w:rFonts w:ascii="Times New Roman" w:hAnsi="Times New Roman"/>
@@ -9402,8 +9446,8 @@
         </w:rPr>
         <w:t>Банковата администрация разполага с възможността да премахне дадена инвестиция от списъка с предлагани.</w:t>
       </w:r>
-      <w:bookmarkEnd w:id="144"/>
-      <w:bookmarkEnd w:id="145"/>
+      <w:bookmarkEnd w:id="138"/>
+      <w:bookmarkEnd w:id="139"/>
       <w:r>
         <w:rPr>
           <w:rFonts w:ascii="Times New Roman" w:hAnsi="Times New Roman"/>
@@ -9422,8 +9466,8 @@
           <w:lang w:val="bg-BG"/>
         </w:rPr>
       </w:pPr>
-      <w:bookmarkStart w:id="146" w:name="_Toc436855486"/>
-      <w:bookmarkStart w:id="147" w:name="_Toc436840302"/>
+      <w:bookmarkStart w:id="140" w:name="_Toc436855486"/>
+      <w:bookmarkStart w:id="141" w:name="_Toc436840302"/>
       <w:r>
         <w:rPr>
           <w:i w:val="0"/>
@@ -9438,7 +9482,7 @@
         </w:rPr>
         <w:t>веждане на списък с инвестиции</w:t>
       </w:r>
-      <w:bookmarkEnd w:id="146"/>
+      <w:bookmarkEnd w:id="140"/>
     </w:p>
     <w:p>
       <w:pPr>
@@ -9455,7 +9499,7 @@
           <w:lang w:val="bg-BG"/>
         </w:rPr>
       </w:pPr>
-      <w:bookmarkStart w:id="148" w:name="_Toc436855487"/>
+      <w:bookmarkStart w:id="142" w:name="_Toc436855487"/>
       <w:r>
         <w:rPr>
           <w:rFonts w:ascii="Times New Roman" w:hAnsi="Times New Roman"/>
@@ -9472,8 +9516,8 @@
         </w:rPr>
         <w:t>неса, рискови фактори или фирма.</w:t>
       </w:r>
-      <w:bookmarkEnd w:id="147"/>
-      <w:bookmarkEnd w:id="148"/>
+      <w:bookmarkEnd w:id="141"/>
+      <w:bookmarkEnd w:id="142"/>
       <w:r>
         <w:rPr>
           <w:rFonts w:ascii="Times New Roman" w:hAnsi="Times New Roman"/>
@@ -9491,8 +9535,8 @@
           <w:i w:val="0"/>
         </w:rPr>
       </w:pPr>
-      <w:bookmarkStart w:id="149" w:name="_Toc436855488"/>
-      <w:bookmarkStart w:id="150" w:name="_Toc436840303"/>
+      <w:bookmarkStart w:id="143" w:name="_Toc436855488"/>
+      <w:bookmarkStart w:id="144" w:name="_Toc436840303"/>
       <w:r>
         <w:rPr>
           <w:i w:val="0"/>
@@ -9500,7 +9544,7 @@
         </w:rPr>
         <w:t>Оценяване на рискове</w:t>
       </w:r>
-      <w:bookmarkEnd w:id="149"/>
+      <w:bookmarkEnd w:id="143"/>
     </w:p>
     <w:p>
       <w:pPr>
@@ -9517,7 +9561,7 @@
           <w:lang w:val="bg-BG"/>
         </w:rPr>
       </w:pPr>
-      <w:bookmarkStart w:id="151" w:name="_Toc436855489"/>
+      <w:bookmarkStart w:id="145" w:name="_Toc436855489"/>
       <w:r>
         <w:rPr>
           <w:rFonts w:ascii="Times New Roman" w:hAnsi="Times New Roman"/>
@@ -9526,8 +9570,8 @@
         </w:rPr>
         <w:t>Тази функционалност включва автоматизирано оценяване на рискове по всички инвестиции. Изпълнението и е задължително при създаването на нова инвестиция.</w:t>
       </w:r>
-      <w:bookmarkEnd w:id="150"/>
-      <w:bookmarkEnd w:id="151"/>
+      <w:bookmarkEnd w:id="144"/>
+      <w:bookmarkEnd w:id="145"/>
       <w:r>
         <w:rPr>
           <w:rFonts w:ascii="Times New Roman" w:hAnsi="Times New Roman"/>
@@ -9544,14 +9588,14 @@
           <w:lang w:val="bg-BG"/>
         </w:rPr>
       </w:pPr>
-      <w:bookmarkStart w:id="152" w:name="_Toc436855490"/>
+      <w:bookmarkStart w:id="146" w:name="_Toc436855490"/>
       <w:r>
         <w:rPr>
           <w:lang w:val="bg-BG"/>
         </w:rPr>
         <w:t>Модул за работа с клиента.</w:t>
       </w:r>
-      <w:bookmarkEnd w:id="152"/>
+      <w:bookmarkEnd w:id="146"/>
     </w:p>
     <w:p>
       <w:pPr>
@@ -9562,7 +9606,7 @@
           <w:lang w:val="bg-BG"/>
         </w:rPr>
       </w:pPr>
-      <w:bookmarkStart w:id="153" w:name="_Toc436855491"/>
+      <w:bookmarkStart w:id="147" w:name="_Toc436855491"/>
       <w:r>
         <w:rPr>
           <w:i w:val="0"/>
@@ -9570,7 +9614,7 @@
         </w:rPr>
         <w:t>Създаване на сметка</w:t>
       </w:r>
-      <w:bookmarkEnd w:id="153"/>
+      <w:bookmarkEnd w:id="147"/>
     </w:p>
     <w:p>
       <w:pPr>
@@ -9587,7 +9631,7 @@
           <w:lang w:val="bg-BG"/>
         </w:rPr>
       </w:pPr>
-      <w:bookmarkStart w:id="154" w:name="_Toc436855492"/>
+      <w:bookmarkStart w:id="148" w:name="_Toc436855492"/>
       <w:r>
         <w:rPr>
           <w:rFonts w:ascii="Times New Roman" w:hAnsi="Times New Roman"/>
@@ -9604,7 +9648,7 @@
         </w:rPr>
         <w:t>Модифициране на съществуваща сметка, и изтриване на съществуваща сметка.</w:t>
       </w:r>
-      <w:bookmarkEnd w:id="154"/>
+      <w:bookmarkEnd w:id="148"/>
       <w:r>
         <w:rPr>
           <w:rFonts w:ascii="Times New Roman" w:hAnsi="Times New Roman"/>
@@ -9623,7 +9667,7 @@
           <w:lang w:val="bg-BG"/>
         </w:rPr>
       </w:pPr>
-      <w:bookmarkStart w:id="155" w:name="_Toc436855493"/>
+      <w:bookmarkStart w:id="149" w:name="_Toc436855493"/>
       <w:r>
         <w:rPr>
           <w:i w:val="0"/>
@@ -9631,7 +9675,7 @@
         </w:rPr>
         <w:t>Информиране на клиента</w:t>
       </w:r>
-      <w:bookmarkEnd w:id="155"/>
+      <w:bookmarkEnd w:id="149"/>
     </w:p>
     <w:p>
       <w:pPr>
@@ -9648,7 +9692,7 @@
           <w:lang w:val="bg-BG"/>
         </w:rPr>
       </w:pPr>
-      <w:bookmarkStart w:id="156" w:name="_Toc436855494"/>
+      <w:bookmarkStart w:id="150" w:name="_Toc436855494"/>
       <w:r>
         <w:rPr>
           <w:rFonts w:ascii="Times New Roman" w:hAnsi="Times New Roman"/>
@@ -9657,7 +9701,7 @@
         </w:rPr>
         <w:t>Тази функционалност позволява на баката да изпраща най – новите си услуги, оферти и новини до всичките си клиенти.</w:t>
       </w:r>
-      <w:bookmarkEnd w:id="156"/>
+      <w:bookmarkEnd w:id="150"/>
       <w:r>
         <w:rPr>
           <w:rFonts w:ascii="Times New Roman" w:hAnsi="Times New Roman"/>
@@ -9676,7 +9720,7 @@
           <w:lang w:val="bg-BG"/>
         </w:rPr>
       </w:pPr>
-      <w:bookmarkStart w:id="157" w:name="_Toc436855495"/>
+      <w:bookmarkStart w:id="151" w:name="_Toc436855495"/>
       <w:r>
         <w:rPr>
           <w:i w:val="0"/>
@@ -9684,7 +9728,7 @@
         </w:rPr>
         <w:t>Провеждане на анкети с клиенти</w:t>
       </w:r>
-      <w:bookmarkEnd w:id="157"/>
+      <w:bookmarkEnd w:id="151"/>
     </w:p>
     <w:p>
       <w:pPr>
@@ -9701,7 +9745,7 @@
           <w:lang w:val="bg-BG"/>
         </w:rPr>
       </w:pPr>
-      <w:bookmarkStart w:id="158" w:name="_Toc436855496"/>
+      <w:bookmarkStart w:id="152" w:name="_Toc436855496"/>
       <w:r>
         <w:rPr>
           <w:rFonts w:ascii="Times New Roman" w:hAnsi="Times New Roman"/>
@@ -9710,7 +9754,7 @@
         </w:rPr>
         <w:t>Онлайн услуга предлагаща възможността за анкетиране на клиенти по важни за банката въпроси.</w:t>
       </w:r>
-      <w:bookmarkEnd w:id="158"/>
+      <w:bookmarkEnd w:id="152"/>
       <w:r>
         <w:rPr>
           <w:rFonts w:ascii="Times New Roman" w:hAnsi="Times New Roman"/>
@@ -9729,7 +9773,7 @@
           <w:lang w:val="bg-BG"/>
         </w:rPr>
       </w:pPr>
-      <w:bookmarkStart w:id="159" w:name="_Toc436855497"/>
+      <w:bookmarkStart w:id="153" w:name="_Toc436855497"/>
       <w:r>
         <w:rPr>
           <w:i w:val="0"/>
@@ -9737,7 +9781,7 @@
         </w:rPr>
         <w:t>Движение на суми по сметка</w:t>
       </w:r>
-      <w:bookmarkEnd w:id="159"/>
+      <w:bookmarkEnd w:id="153"/>
     </w:p>
     <w:p>
       <w:pPr>
@@ -9754,14 +9798,13 @@
           <w:lang w:val="bg-BG"/>
         </w:rPr>
       </w:pPr>
-      <w:bookmarkStart w:id="160" w:name="_Toc436855498"/>
-      <w:r>
-        <w:rPr>
-          <w:rFonts w:ascii="Times New Roman" w:hAnsi="Times New Roman"/>
-          <w:i w:val="0"/>
-          <w:lang w:val="bg-BG"/>
-        </w:rPr>
-        <w:lastRenderedPageBreak/>
+      <w:bookmarkStart w:id="154" w:name="_Toc436855498"/>
+      <w:r>
+        <w:rPr>
+          <w:rFonts w:ascii="Times New Roman" w:hAnsi="Times New Roman"/>
+          <w:i w:val="0"/>
+          <w:lang w:val="bg-BG"/>
+        </w:rPr>
         <w:t>При пожелание от клиента потребителите на системата могат да прехвърлят желани суми по сметка, изисква се попълнени полета за входяща, изходяща сметка и</w:t>
       </w:r>
       <w:r>
@@ -9772,7 +9815,7 @@
         </w:rPr>
         <w:t xml:space="preserve"> желана сума.</w:t>
       </w:r>
-      <w:bookmarkEnd w:id="160"/>
+      <w:bookmarkEnd w:id="154"/>
     </w:p>
     <w:p>
       <w:pPr>
@@ -9782,7 +9825,7 @@
           <w:lang w:val="bg-BG"/>
         </w:rPr>
       </w:pPr>
-      <w:bookmarkStart w:id="161" w:name="_Toc436855499"/>
+      <w:bookmarkStart w:id="155" w:name="_Toc436855499"/>
       <w:r>
         <w:rPr>
           <w:i w:val="0"/>
@@ -9797,7 +9840,7 @@
         </w:rPr>
         <w:t xml:space="preserve"> на суми със задлъжнели клиенти</w:t>
       </w:r>
-      <w:bookmarkEnd w:id="161"/>
+      <w:bookmarkEnd w:id="155"/>
     </w:p>
     <w:p>
       <w:pPr>
@@ -9814,14 +9857,23 @@
           <w:lang w:val="bg-BG"/>
         </w:rPr>
       </w:pPr>
-      <w:bookmarkStart w:id="162" w:name="_Toc436855500"/>
-      <w:r>
-        <w:rPr>
-          <w:rFonts w:ascii="Times New Roman" w:hAnsi="Times New Roman"/>
-          <w:i w:val="0"/>
-          <w:lang w:val="bg-BG"/>
-        </w:rPr>
-        <w:t xml:space="preserve">Тази функционалност позволява на банковите служители да извеждат и сортират списък със задлъжнели клиенти. Сортирането може да се извърши </w:t>
+      <w:bookmarkStart w:id="156" w:name="_Toc436855500"/>
+      <w:r>
+        <w:rPr>
+          <w:rFonts w:ascii="Times New Roman" w:hAnsi="Times New Roman"/>
+          <w:i w:val="0"/>
+          <w:lang w:val="bg-BG"/>
+        </w:rPr>
+        <w:t xml:space="preserve">Тази функционалност позволява на банковите служители да извеждат и сортират списък </w:t>
+      </w:r>
+      <w:r>
+        <w:rPr>
+          <w:rFonts w:ascii="Times New Roman" w:hAnsi="Times New Roman"/>
+          <w:i w:val="0"/>
+          <w:lang w:val="bg-BG"/>
+        </w:rPr>
+        <w:lastRenderedPageBreak/>
+        <w:t xml:space="preserve">със задлъжнели клиенти. Сортирането може да се извърши </w:t>
       </w:r>
       <w:r>
         <w:rPr>
@@ -9831,7 +9883,7 @@
         </w:rPr>
         <w:t>по следните критерии: размер на сумата, срок на вноската, дата на създаване на кредита.</w:t>
       </w:r>
-      <w:bookmarkEnd w:id="162"/>
+      <w:bookmarkEnd w:id="156"/>
       <w:r>
         <w:rPr>
           <w:rFonts w:ascii="Times New Roman" w:hAnsi="Times New Roman"/>
@@ -9850,7 +9902,7 @@
           <w:lang w:val="bg-BG"/>
         </w:rPr>
       </w:pPr>
-      <w:bookmarkStart w:id="163" w:name="_Toc436855501"/>
+      <w:bookmarkStart w:id="157" w:name="_Toc436855501"/>
       <w:r>
         <w:rPr>
           <w:i w:val="0"/>
@@ -9865,7 +9917,7 @@
         </w:rPr>
         <w:t>ли клиенти с просрочено плащане</w:t>
       </w:r>
-      <w:bookmarkEnd w:id="163"/>
+      <w:bookmarkEnd w:id="157"/>
     </w:p>
     <w:p>
       <w:pPr>
@@ -9882,7 +9934,7 @@
           <w:lang w:val="bg-BG"/>
         </w:rPr>
       </w:pPr>
-      <w:bookmarkStart w:id="164" w:name="_Toc436855502"/>
+      <w:bookmarkStart w:id="158" w:name="_Toc436855502"/>
       <w:r>
         <w:rPr>
           <w:rFonts w:ascii="Times New Roman" w:hAnsi="Times New Roman"/>
@@ -9891,7 +9943,7 @@
         </w:rPr>
         <w:t>Банковите служители разполагат с възможността да изпращат предупреждения до своите клиенти. Тези съобщения съдържат текстово описание предоставено от банката, дата на просрочения дълг и име на клиента.</w:t>
       </w:r>
-      <w:bookmarkEnd w:id="164"/>
+      <w:bookmarkEnd w:id="158"/>
       <w:r>
         <w:rPr>
           <w:rFonts w:ascii="Times New Roman" w:hAnsi="Times New Roman"/>
@@ -9908,14 +9960,14 @@
           <w:lang w:val="bg-BG"/>
         </w:rPr>
       </w:pPr>
-      <w:bookmarkStart w:id="165" w:name="_Toc436855503"/>
+      <w:bookmarkStart w:id="159" w:name="_Toc436855503"/>
       <w:r>
         <w:rPr>
           <w:lang w:val="bg-BG"/>
         </w:rPr>
         <w:t>Интеграция с външни системи.</w:t>
       </w:r>
-      <w:bookmarkEnd w:id="165"/>
+      <w:bookmarkEnd w:id="159"/>
     </w:p>
     <w:p>
       <w:pPr>
@@ -9926,7 +9978,7 @@
           <w:lang w:val="bg-BG"/>
         </w:rPr>
       </w:pPr>
-      <w:bookmarkStart w:id="166" w:name="_Toc436855504"/>
+      <w:bookmarkStart w:id="160" w:name="_Toc436855504"/>
       <w:r>
         <w:rPr>
           <w:i w:val="0"/>
@@ -9934,12 +9986,14 @@
         </w:rPr>
         <w:t xml:space="preserve">Приемане и изпращане на заявки към </w:t>
       </w:r>
+      <w:proofErr w:type="spellStart"/>
       <w:r>
         <w:rPr>
           <w:i w:val="0"/>
         </w:rPr>
         <w:t>банкоматни</w:t>
       </w:r>
+      <w:proofErr w:type="spellEnd"/>
       <w:r>
         <w:rPr>
           <w:i w:val="0"/>
@@ -9947,7 +10001,7 @@
         </w:rPr>
         <w:t xml:space="preserve"> системи</w:t>
       </w:r>
-      <w:bookmarkEnd w:id="166"/>
+      <w:bookmarkEnd w:id="160"/>
     </w:p>
     <w:p>
       <w:pPr>
@@ -9964,7 +10018,7 @@
           <w:lang w:val="bg-BG"/>
         </w:rPr>
       </w:pPr>
-      <w:bookmarkStart w:id="167" w:name="_Toc436855505"/>
+      <w:bookmarkStart w:id="161" w:name="_Toc436855505"/>
       <w:r>
         <w:rPr>
           <w:rFonts w:ascii="Times New Roman" w:hAnsi="Times New Roman"/>
@@ -9973,7 +10027,7 @@
         </w:rPr>
         <w:t>Това включва заявки към банката за проверка баланс по карта, също така и заявка за изтегляне на пари от дадена сметка.</w:t>
       </w:r>
-      <w:bookmarkEnd w:id="167"/>
+      <w:bookmarkEnd w:id="161"/>
       <w:r>
         <w:rPr>
           <w:rFonts w:ascii="Times New Roman" w:hAnsi="Times New Roman"/>
@@ -9992,7 +10046,7 @@
           <w:lang w:val="bg-BG"/>
         </w:rPr>
       </w:pPr>
-      <w:bookmarkStart w:id="168" w:name="_Toc436855506"/>
+      <w:bookmarkStart w:id="162" w:name="_Toc436855506"/>
       <w:r>
         <w:rPr>
           <w:i w:val="0"/>
@@ -10007,7 +10061,7 @@
         </w:rPr>
         <w:t xml:space="preserve"> други банкови системи</w:t>
       </w:r>
-      <w:bookmarkEnd w:id="168"/>
+      <w:bookmarkEnd w:id="162"/>
     </w:p>
     <w:p>
       <w:pPr>
@@ -10024,7 +10078,7 @@
           <w:lang w:val="bg-BG"/>
         </w:rPr>
       </w:pPr>
-      <w:bookmarkStart w:id="169" w:name="_Toc436855507"/>
+      <w:bookmarkStart w:id="163" w:name="_Toc436855507"/>
       <w:r>
         <w:rPr>
           <w:rFonts w:ascii="Times New Roman" w:hAnsi="Times New Roman"/>
@@ -10033,7 +10087,7 @@
         </w:rPr>
         <w:t>Проверка на баланс на сметка и извършване на транзакция, това включва заявки с чужди БД.</w:t>
       </w:r>
-      <w:bookmarkEnd w:id="169"/>
+      <w:bookmarkEnd w:id="163"/>
       <w:r>
         <w:rPr>
           <w:rFonts w:ascii="Times New Roman" w:hAnsi="Times New Roman"/>
@@ -10052,7 +10106,7 @@
           <w:lang w:val="bg-BG"/>
         </w:rPr>
       </w:pPr>
-      <w:bookmarkStart w:id="170" w:name="_Toc436855508"/>
+      <w:bookmarkStart w:id="164" w:name="_Toc436855508"/>
       <w:r>
         <w:rPr>
           <w:i w:val="0"/>
@@ -10067,14 +10121,14 @@
         </w:rPr>
         <w:t xml:space="preserve"> държавни </w:t>
       </w:r>
-      <w:bookmarkStart w:id="171" w:name="OLE_LINK1"/>
+      <w:bookmarkStart w:id="165" w:name="OLE_LINK1"/>
       <w:r>
         <w:rPr>
           <w:i w:val="0"/>
         </w:rPr>
         <w:t>API</w:t>
       </w:r>
-      <w:bookmarkEnd w:id="170"/>
+      <w:bookmarkEnd w:id="164"/>
     </w:p>
     <w:p>
       <w:pPr>
@@ -10091,8 +10145,8 @@
           <w:lang w:val="bg-BG"/>
         </w:rPr>
       </w:pPr>
-      <w:bookmarkStart w:id="172" w:name="_Toc436855509"/>
-      <w:bookmarkEnd w:id="171"/>
+      <w:bookmarkStart w:id="166" w:name="_Toc436855509"/>
+      <w:bookmarkEnd w:id="165"/>
       <w:r>
         <w:rPr>
           <w:rFonts w:ascii="Times New Roman" w:hAnsi="Times New Roman"/>
@@ -10101,7 +10155,7 @@
         </w:rPr>
         <w:t xml:space="preserve">Системата ще може да проверява валидността на клиентските данни от държавните </w:t>
       </w:r>
-      <w:bookmarkStart w:id="173" w:name="OLE_LINK2"/>
+      <w:bookmarkStart w:id="167" w:name="OLE_LINK2"/>
       <w:r>
         <w:rPr>
           <w:rFonts w:ascii="Times New Roman" w:hAnsi="Times New Roman"/>
@@ -10110,7 +10164,7 @@
         </w:rPr>
         <w:t>БД</w:t>
       </w:r>
-      <w:bookmarkEnd w:id="173"/>
+      <w:bookmarkEnd w:id="167"/>
       <w:r>
         <w:rPr>
           <w:rFonts w:ascii="Times New Roman" w:hAnsi="Times New Roman"/>
@@ -10119,7 +10173,7 @@
         </w:rPr>
         <w:t>. Също така и обратното при застрашена национална сигурност държавата ще получава достъп до банковата система.</w:t>
       </w:r>
-      <w:bookmarkEnd w:id="172"/>
+      <w:bookmarkEnd w:id="166"/>
     </w:p>
     <w:p>
       <w:pPr>
@@ -10128,14 +10182,14 @@
           <w:lang w:val="bg-BG"/>
         </w:rPr>
       </w:pPr>
-      <w:bookmarkStart w:id="174" w:name="_Toc436855510"/>
+      <w:bookmarkStart w:id="168" w:name="_Toc436855510"/>
       <w:r>
         <w:rPr>
           <w:lang w:val="bg-BG"/>
         </w:rPr>
         <w:t>Сигурност.</w:t>
       </w:r>
-      <w:bookmarkEnd w:id="174"/>
+      <w:bookmarkEnd w:id="168"/>
     </w:p>
     <w:p>
       <w:pPr>
@@ -10145,7 +10199,7 @@
           <w:lang w:val="bg-BG"/>
         </w:rPr>
       </w:pPr>
-      <w:bookmarkStart w:id="175" w:name="_Toc436855511"/>
+      <w:bookmarkStart w:id="169" w:name="_Toc436855511"/>
       <w:r>
         <w:rPr>
           <w:i w:val="0"/>
@@ -10160,7 +10214,7 @@
         </w:rPr>
         <w:t>оддръжка на потребителски права</w:t>
       </w:r>
-      <w:bookmarkEnd w:id="175"/>
+      <w:bookmarkEnd w:id="169"/>
     </w:p>
     <w:p>
       <w:pPr>
@@ -10177,7 +10231,7 @@
           <w:lang w:val="bg-BG"/>
         </w:rPr>
       </w:pPr>
-      <w:bookmarkStart w:id="176" w:name="_Toc436855512"/>
+      <w:bookmarkStart w:id="170" w:name="_Toc436855512"/>
       <w:r>
         <w:rPr>
           <w:rFonts w:ascii="Times New Roman" w:hAnsi="Times New Roman"/>
@@ -10186,7 +10240,7 @@
         </w:rPr>
         <w:t>Това включва добре дефинирани потребителски права с цел защита на системата от хакерски атаки и кражба.</w:t>
       </w:r>
-      <w:bookmarkEnd w:id="176"/>
+      <w:bookmarkEnd w:id="170"/>
       <w:r>
         <w:rPr>
           <w:rFonts w:ascii="Times New Roman" w:hAnsi="Times New Roman"/>
@@ -10205,7 +10259,7 @@
           <w:lang w:val="bg-BG"/>
         </w:rPr>
       </w:pPr>
-      <w:bookmarkStart w:id="177" w:name="_Toc436855513"/>
+      <w:bookmarkStart w:id="171" w:name="_Toc436855513"/>
       <w:r>
         <w:rPr>
           <w:i w:val="0"/>
@@ -10213,7 +10267,7 @@
         </w:rPr>
         <w:t>Алармиране при пробив в системата</w:t>
       </w:r>
-      <w:bookmarkEnd w:id="177"/>
+      <w:bookmarkEnd w:id="171"/>
     </w:p>
     <w:p>
       <w:pPr>
@@ -10230,7 +10284,7 @@
           <w:lang w:val="bg-BG"/>
         </w:rPr>
       </w:pPr>
-      <w:bookmarkStart w:id="178" w:name="_Toc436855514"/>
+      <w:bookmarkStart w:id="172" w:name="_Toc436855514"/>
       <w:r>
         <w:rPr>
           <w:rFonts w:ascii="Times New Roman" w:hAnsi="Times New Roman"/>
@@ -10239,7 +10293,7 @@
         </w:rPr>
         <w:t>Сигнализиране за опит за обир на системата към съответните власти и охранителни фирми. Сигнализиране за открити нередности в данните и сигнал за засечена непозната активност по мрежата.</w:t>
       </w:r>
-      <w:bookmarkEnd w:id="178"/>
+      <w:bookmarkEnd w:id="172"/>
       <w:r>
         <w:rPr>
           <w:rFonts w:ascii="Times New Roman" w:hAnsi="Times New Roman"/>
@@ -10257,7 +10311,7 @@
           <w:lang w:val="bg-BG"/>
         </w:rPr>
       </w:pPr>
-      <w:bookmarkStart w:id="179" w:name="_Toc436855515"/>
+      <w:bookmarkStart w:id="173" w:name="_Toc436855515"/>
       <w:r>
         <w:rPr>
           <w:i w:val="0"/>
@@ -10265,7 +10319,7 @@
         </w:rPr>
         <w:t>Отчет за провалени транзакции</w:t>
       </w:r>
-      <w:bookmarkEnd w:id="179"/>
+      <w:bookmarkEnd w:id="173"/>
     </w:p>
     <w:p>
       <w:pPr>
@@ -10282,7 +10336,7 @@
           <w:lang w:val="bg-BG"/>
         </w:rPr>
       </w:pPr>
-      <w:bookmarkStart w:id="180" w:name="_Toc436855516"/>
+      <w:bookmarkStart w:id="174" w:name="_Toc436855516"/>
       <w:r>
         <w:rPr>
           <w:rFonts w:ascii="Times New Roman" w:hAnsi="Times New Roman"/>
@@ -10291,7 +10345,7 @@
         </w:rPr>
         <w:t>Отчита провалени транзакции и ги съхранява, при открити нередности блокира достъпът на банката с източника.</w:t>
       </w:r>
-      <w:bookmarkEnd w:id="180"/>
+      <w:bookmarkEnd w:id="174"/>
       <w:r>
         <w:rPr>
           <w:rFonts w:ascii="Times New Roman" w:hAnsi="Times New Roman"/>
@@ -10310,7 +10364,7 @@
           <w:lang w:val="bg-BG"/>
         </w:rPr>
       </w:pPr>
-      <w:bookmarkStart w:id="181" w:name="_Toc436855517"/>
+      <w:bookmarkStart w:id="175" w:name="_Toc436855517"/>
       <w:r>
         <w:rPr>
           <w:i w:val="0"/>
@@ -10318,7 +10372,7 @@
         </w:rPr>
         <w:t>Логическо следене по сметка</w:t>
       </w:r>
-      <w:bookmarkEnd w:id="181"/>
+      <w:bookmarkEnd w:id="175"/>
     </w:p>
     <w:p>
       <w:pPr>
@@ -10335,7 +10389,7 @@
           <w:lang w:val="bg-BG"/>
         </w:rPr>
       </w:pPr>
-      <w:bookmarkStart w:id="182" w:name="_Toc436855518"/>
+      <w:bookmarkStart w:id="176" w:name="_Toc436855518"/>
       <w:r>
         <w:rPr>
           <w:rFonts w:ascii="Times New Roman" w:hAnsi="Times New Roman"/>
@@ -10344,7 +10398,7 @@
         </w:rPr>
         <w:t>Проверява за съмнителни движения по сметката, от и към нея. Също така и количеството на сумата за превод. При открити нарушения се алармират банковите служители или властите.</w:t>
       </w:r>
-      <w:bookmarkEnd w:id="182"/>
+      <w:bookmarkEnd w:id="176"/>
       <w:r>
         <w:rPr>
           <w:rFonts w:ascii="Times New Roman" w:hAnsi="Times New Roman"/>
@@ -10363,7 +10417,7 @@
           <w:lang w:val="bg-BG"/>
         </w:rPr>
       </w:pPr>
-      <w:bookmarkStart w:id="183" w:name="_Toc436855519"/>
+      <w:bookmarkStart w:id="177" w:name="_Toc436855519"/>
       <w:r>
         <w:rPr>
           <w:i w:val="0"/>
@@ -10371,7 +10425,7 @@
         </w:rPr>
         <w:t>Управление на архиви.</w:t>
       </w:r>
-      <w:bookmarkEnd w:id="183"/>
+      <w:bookmarkEnd w:id="177"/>
     </w:p>
     <w:p>
       <w:pPr>
@@ -10398,7 +10452,7 @@
           <w:lang w:val="bg-BG"/>
         </w:rPr>
       </w:pPr>
-      <w:bookmarkStart w:id="184" w:name="_Toc436855520"/>
+      <w:bookmarkStart w:id="178" w:name="_Toc436855520"/>
       <w:r>
         <w:rPr>
           <w:lang w:val="bg-BG"/>
@@ -10406,23 +10460,298 @@
         <w:lastRenderedPageBreak/>
         <w:t>Нефункционални изисквания</w:t>
       </w:r>
+      <w:bookmarkEnd w:id="178"/>
+    </w:p>
+    <w:p>
+      <w:pPr>
+        <w:pStyle w:val="2"/>
+        <w:rPr>
+          <w:lang w:val="bg-BG"/>
+        </w:rPr>
+      </w:pPr>
+      <w:bookmarkStart w:id="179" w:name="_Toc436855521"/>
+      <w:r>
+        <w:rPr>
+          <w:lang w:val="bg-BG"/>
+        </w:rPr>
+        <w:t>Надеждност</w:t>
+      </w:r>
+      <w:bookmarkEnd w:id="179"/>
+    </w:p>
+    <w:p>
+      <w:pPr>
+        <w:pStyle w:val="3"/>
+        <w:rPr>
+          <w:lang w:val="bg-BG"/>
+        </w:rPr>
+      </w:pPr>
+      <w:bookmarkStart w:id="180" w:name="_Toc436855522"/>
+      <w:r>
+        <w:rPr>
+          <w:lang w:val="bg-BG"/>
+        </w:rPr>
+        <w:t>Работа на системата</w:t>
+      </w:r>
+      <w:bookmarkEnd w:id="180"/>
+      <w:r>
+        <w:rPr>
+          <w:lang w:val="bg-BG"/>
+        </w:rPr>
+        <w:t xml:space="preserve"> </w:t>
+      </w:r>
+    </w:p>
+    <w:p>
+      <w:pPr>
+        <w:ind w:left="720" w:firstLine="720"/>
+        <w:rPr>
+          <w:lang w:val="bg-BG"/>
+        </w:rPr>
+      </w:pPr>
+      <w:r>
+        <w:rPr>
+          <w:lang w:val="bg-BG"/>
+        </w:rPr>
+        <w:t>Системата трябва да е достъпна по всяко време. Веднъж пусната в експлоатация, системата трябва да работи 24/7/365. Достъпът до нея трябва да е отворен както към служителите, така и към клиентите онлайн.</w:t>
+      </w:r>
+    </w:p>
+    <w:p>
+      <w:pPr>
+        <w:pStyle w:val="3"/>
+        <w:rPr>
+          <w:lang w:val="bg-BG"/>
+        </w:rPr>
+      </w:pPr>
+      <w:bookmarkStart w:id="181" w:name="_Toc436855523"/>
+      <w:r>
+        <w:rPr>
+          <w:lang w:val="bg-BG"/>
+        </w:rPr>
+        <w:t>Сигурност на достъпа</w:t>
+      </w:r>
+      <w:bookmarkEnd w:id="181"/>
+    </w:p>
+    <w:p>
+      <w:pPr>
+        <w:ind w:left="720" w:firstLine="720"/>
+        <w:rPr>
+          <w:lang w:val="bg-BG"/>
+        </w:rPr>
+      </w:pPr>
+      <w:r>
+        <w:rPr>
+          <w:lang w:val="bg-BG"/>
+        </w:rPr>
+        <w:t xml:space="preserve">Системата трябва да предлага всички модерни и доказани методи за осигуряване на сигурността на потребителите си. Достъпът на служителите до системата трябва да е защитен и да е възможен само от одобрени (и също защитени) работни станции. Достъпът до интернет модулите на системата трябва да поддържа всички защитни мерки срещу кражба на данни, самоличност, отвличане на сесия и </w:t>
+      </w:r>
+      <w:proofErr w:type="spellStart"/>
+      <w:r>
+        <w:rPr>
+          <w:lang w:val="bg-BG"/>
+        </w:rPr>
+        <w:t>тн</w:t>
+      </w:r>
+      <w:proofErr w:type="spellEnd"/>
+      <w:r>
+        <w:rPr>
+          <w:lang w:val="bg-BG"/>
+        </w:rPr>
+        <w:t xml:space="preserve">. Системата гарантира на клиентите си пълна сигурност в работата с активите им. </w:t>
+      </w:r>
+    </w:p>
+    <w:p>
+      <w:pPr>
+        <w:pStyle w:val="3"/>
+        <w:rPr>
+          <w:lang w:val="bg-BG"/>
+        </w:rPr>
+      </w:pPr>
+      <w:bookmarkStart w:id="182" w:name="_Toc436855524"/>
+      <w:r>
+        <w:rPr>
+          <w:lang w:val="bg-BG"/>
+        </w:rPr>
+        <w:t>Време за възстановяване на системата</w:t>
+      </w:r>
+      <w:bookmarkEnd w:id="182"/>
+    </w:p>
+    <w:p>
+      <w:pPr>
+        <w:ind w:left="720" w:firstLine="720"/>
+        <w:rPr>
+          <w:lang w:val="bg-BG"/>
+        </w:rPr>
+      </w:pPr>
+      <w:r>
+        <w:rPr>
+          <w:lang w:val="bg-BG"/>
+        </w:rPr>
+        <w:t xml:space="preserve">В случай на установяване на повреда, системата поддържа възстановяване до най-много един час. Ако повредата се окаже голяма и трудна за отстраняване, след изтеклото време автоматично се зарежда последното стабилно състояние на системата. Отстраняването на повредата се извършва ръчно. </w:t>
+      </w:r>
+    </w:p>
+    <w:p>
+      <w:pPr>
+        <w:pStyle w:val="3"/>
+        <w:rPr>
+          <w:lang w:val="bg-BG"/>
+        </w:rPr>
+      </w:pPr>
+      <w:bookmarkStart w:id="183" w:name="_Toc436855525"/>
+      <w:r>
+        <w:rPr>
+          <w:lang w:val="bg-BG"/>
+        </w:rPr>
+        <w:t>Интернет достъп</w:t>
+      </w:r>
+      <w:bookmarkEnd w:id="183"/>
+    </w:p>
+    <w:p>
+      <w:pPr>
+        <w:ind w:left="720" w:firstLine="720"/>
+        <w:rPr>
+          <w:lang w:val="bg-BG"/>
+        </w:rPr>
+      </w:pPr>
+      <w:r>
+        <w:rPr>
+          <w:lang w:val="bg-BG"/>
+        </w:rPr>
+        <w:t>За намаляване на шанса системата да остане без достъп до интернет, поради аварии и други причини, системата е подсигурена от 3 интернет доставчика.</w:t>
+      </w:r>
+    </w:p>
+    <w:p>
+      <w:pPr>
+        <w:pStyle w:val="3"/>
+        <w:rPr>
+          <w:lang w:val="bg-BG"/>
+        </w:rPr>
+      </w:pPr>
+      <w:bookmarkStart w:id="184" w:name="_Toc436855526"/>
+      <w:r>
+        <w:rPr>
+          <w:lang w:val="bg-BG"/>
+        </w:rPr>
+        <w:t>Сигурност на данните</w:t>
+      </w:r>
       <w:bookmarkEnd w:id="184"/>
     </w:p>
     <w:p>
       <w:pPr>
+        <w:ind w:left="720" w:firstLine="720"/>
+        <w:rPr>
+          <w:lang w:val="bg-BG"/>
+        </w:rPr>
+      </w:pPr>
+      <w:r>
+        <w:rPr>
+          <w:lang w:val="bg-BG"/>
+        </w:rPr>
+        <w:t>Информацията в системата се архивира автоматично всеки ден в 00:</w:t>
+      </w:r>
+      <w:proofErr w:type="spellStart"/>
+      <w:r>
+        <w:rPr>
+          <w:lang w:val="bg-BG"/>
+        </w:rPr>
+        <w:t>00</w:t>
+      </w:r>
+      <w:proofErr w:type="spellEnd"/>
+      <w:r>
+        <w:rPr>
+          <w:lang w:val="bg-BG"/>
+        </w:rPr>
+        <w:t xml:space="preserve"> (</w:t>
+      </w:r>
+      <w:bookmarkStart w:id="185" w:name="OLE_LINK3"/>
+      <w:r>
+        <w:t>GMT</w:t>
+      </w:r>
+      <w:bookmarkEnd w:id="185"/>
+      <w:r>
+        <w:t xml:space="preserve">). </w:t>
+      </w:r>
+      <w:r>
+        <w:rPr>
+          <w:lang w:val="bg-BG"/>
+        </w:rPr>
+        <w:t xml:space="preserve">Архивът (сървърът на който се записват архивираните данни) е отделна физическа машина, която се намира на различен адрес от главния сървър. </w:t>
+      </w:r>
+    </w:p>
+    <w:p>
+      <w:pPr>
+        <w:pStyle w:val="3"/>
+        <w:rPr>
+          <w:lang w:val="bg-BG"/>
+        </w:rPr>
+      </w:pPr>
+      <w:bookmarkStart w:id="186" w:name="_Toc436855527"/>
+      <w:r>
+        <w:rPr>
+          <w:lang w:val="bg-BG"/>
+        </w:rPr>
+        <w:t>Системата при загуба на електричество</w:t>
+      </w:r>
+      <w:bookmarkEnd w:id="186"/>
+    </w:p>
+    <w:p>
+      <w:pPr>
+        <w:ind w:left="720" w:firstLine="720"/>
+        <w:rPr>
+          <w:lang w:val="bg-BG"/>
+        </w:rPr>
+      </w:pPr>
+      <w:r>
+        <w:rPr>
+          <w:lang w:val="bg-BG"/>
+        </w:rPr>
+        <w:t xml:space="preserve">Всяка от машините част от системата притежава </w:t>
+      </w:r>
+      <w:bookmarkStart w:id="187" w:name="OLE_LINK4"/>
+      <w:r>
+        <w:t>UPS</w:t>
+      </w:r>
+      <w:bookmarkEnd w:id="187"/>
+      <w:r>
+        <w:t xml:space="preserve">, </w:t>
+      </w:r>
+      <w:r>
+        <w:rPr>
+          <w:lang w:val="bg-BG"/>
+        </w:rPr>
+        <w:t xml:space="preserve">който да поеме захранването на машината след спиране на електричеството. </w:t>
+      </w:r>
+      <w:r>
+        <w:t>UPS-</w:t>
+      </w:r>
+      <w:proofErr w:type="spellStart"/>
+      <w:r>
+        <w:rPr>
+          <w:lang w:val="bg-BG"/>
+        </w:rPr>
+        <w:t>ите</w:t>
+      </w:r>
+      <w:proofErr w:type="spellEnd"/>
+      <w:r>
+        <w:rPr>
+          <w:lang w:val="bg-BG"/>
+        </w:rPr>
+        <w:t xml:space="preserve"> ще позволят още 4-5 часа работа след спиране на електричеството.</w:t>
+      </w:r>
+    </w:p>
+    <w:p>
+      <w:pPr>
         <w:pStyle w:val="2"/>
         <w:rPr>
           <w:lang w:val="bg-BG"/>
         </w:rPr>
       </w:pPr>
-      <w:bookmarkStart w:id="185" w:name="_Toc436855521"/>
-      <w:r>
-        <w:rPr>
-          <w:lang w:val="bg-BG"/>
-        </w:rPr>
-        <w:t>Надеждност</w:t>
-      </w:r>
-      <w:bookmarkEnd w:id="185"/>
+      <w:bookmarkStart w:id="188" w:name="_Toc436855528"/>
+      <w:r>
+        <w:rPr>
+          <w:lang w:val="bg-BG"/>
+        </w:rPr>
+        <w:t>Използваемост</w:t>
+      </w:r>
+      <w:bookmarkEnd w:id="188"/>
     </w:p>
     <w:p>
       <w:pPr>
@@ -10431,253 +10760,14 @@
           <w:lang w:val="bg-BG"/>
         </w:rPr>
       </w:pPr>
-      <w:bookmarkStart w:id="186" w:name="_Toc436855522"/>
-      <w:r>
-        <w:rPr>
-          <w:lang w:val="bg-BG"/>
-        </w:rPr>
-        <w:t>Работа на системата</w:t>
-      </w:r>
-      <w:bookmarkEnd w:id="186"/>
-      <w:r>
-        <w:rPr>
-          <w:lang w:val="bg-BG"/>
-        </w:rPr>
-        <w:t xml:space="preserve"> </w:t>
-      </w:r>
-    </w:p>
-    <w:p>
-      <w:pPr>
-        <w:ind w:left="720" w:firstLine="720"/>
-        <w:rPr>
-          <w:lang w:val="bg-BG"/>
-        </w:rPr>
-      </w:pPr>
-      <w:r>
-        <w:rPr>
-          <w:lang w:val="bg-BG"/>
-        </w:rPr>
-        <w:t>Системата трябва да е достъпна по всяко време. Веднъж пусната в експлоатация, системата трябва да работи 24/7/365. Достъпът до нея трябва да е отворен както към служителите, така и към клиентите онлайн.</w:t>
-      </w:r>
-    </w:p>
-    <w:p>
-      <w:pPr>
-        <w:pStyle w:val="3"/>
-        <w:rPr>
-          <w:lang w:val="bg-BG"/>
-        </w:rPr>
-      </w:pPr>
-      <w:bookmarkStart w:id="187" w:name="_Toc436855523"/>
-      <w:r>
-        <w:rPr>
-          <w:lang w:val="bg-BG"/>
-        </w:rPr>
-        <w:t>Сигурност на достъпа</w:t>
-      </w:r>
-      <w:bookmarkEnd w:id="187"/>
-    </w:p>
-    <w:p>
-      <w:pPr>
-        <w:ind w:left="720" w:firstLine="720"/>
-        <w:rPr>
-          <w:lang w:val="bg-BG"/>
-        </w:rPr>
-      </w:pPr>
-      <w:r>
-        <w:rPr>
-          <w:lang w:val="bg-BG"/>
-        </w:rPr>
-        <w:t xml:space="preserve">Системата трябва да предлага всички модерни и доказани методи за осигуряване на сигурността на потребителите си. Достъпът на служителите до системата трябва да е защитен и да е възможен само от одобрени (и също защитени) работни станции. Достъпът до интернет модулите на системата трябва да поддържа всички защитни мерки срещу кражба на данни, самоличност, отвличане на сесия и тн. Системата гарантира на клиентите си пълна сигурност в работата с активите им. </w:t>
-      </w:r>
-    </w:p>
-    <w:p>
-      <w:pPr>
-        <w:pStyle w:val="3"/>
-        <w:rPr>
-          <w:lang w:val="bg-BG"/>
-        </w:rPr>
-      </w:pPr>
-      <w:bookmarkStart w:id="188" w:name="_Toc436855524"/>
-      <w:r>
-        <w:rPr>
-          <w:lang w:val="bg-BG"/>
-        </w:rPr>
-        <w:t>Време за възстановяване на системата</w:t>
-      </w:r>
-      <w:bookmarkEnd w:id="188"/>
-    </w:p>
-    <w:p>
-      <w:pPr>
-        <w:ind w:left="720" w:firstLine="720"/>
-        <w:rPr>
-          <w:lang w:val="bg-BG"/>
-        </w:rPr>
-      </w:pPr>
-      <w:r>
-        <w:rPr>
-          <w:lang w:val="bg-BG"/>
-        </w:rPr>
-        <w:t xml:space="preserve">В случай на установяване на повреда, системата поддържа възстановяване до най-много един час. Ако повредата се окаже голяма и трудна за отстраняване, след изтеклото време автоматично се зарежда последното стабилно състояние на системата. Отстраняването на повредата се извършва ръчно. </w:t>
-      </w:r>
-    </w:p>
-    <w:p>
-      <w:pPr>
-        <w:pStyle w:val="3"/>
-        <w:rPr>
-          <w:lang w:val="bg-BG"/>
-        </w:rPr>
-      </w:pPr>
-      <w:bookmarkStart w:id="189" w:name="_Toc436855525"/>
-      <w:r>
-        <w:rPr>
-          <w:lang w:val="bg-BG"/>
-        </w:rPr>
-        <w:t>Интернет достъп</w:t>
+      <w:bookmarkStart w:id="189" w:name="_Toc436855529"/>
+      <w:r>
+        <w:rPr>
+          <w:lang w:val="bg-BG"/>
+        </w:rPr>
+        <w:t>Браузери</w:t>
       </w:r>
       <w:bookmarkEnd w:id="189"/>
-    </w:p>
-    <w:p>
-      <w:pPr>
-        <w:ind w:left="720" w:firstLine="720"/>
-        <w:rPr>
-          <w:lang w:val="bg-BG"/>
-        </w:rPr>
-      </w:pPr>
-      <w:r>
-        <w:rPr>
-          <w:lang w:val="bg-BG"/>
-        </w:rPr>
-        <w:t>За намаляване на шанса системата да остане без достъп до интернет, поради аварии и други причини, системата е подсигурена от 3 интернет доставчика.</w:t>
-      </w:r>
-    </w:p>
-    <w:p>
-      <w:pPr>
-        <w:pStyle w:val="3"/>
-        <w:rPr>
-          <w:lang w:val="bg-BG"/>
-        </w:rPr>
-      </w:pPr>
-      <w:bookmarkStart w:id="190" w:name="_Toc436855526"/>
-      <w:r>
-        <w:rPr>
-          <w:lang w:val="bg-BG"/>
-        </w:rPr>
-        <w:t>Сигурност на данните</w:t>
-      </w:r>
-      <w:bookmarkEnd w:id="190"/>
-    </w:p>
-    <w:p>
-      <w:pPr>
-        <w:ind w:left="720" w:firstLine="720"/>
-        <w:rPr>
-          <w:lang w:val="bg-BG"/>
-        </w:rPr>
-      </w:pPr>
-      <w:r>
-        <w:rPr>
-          <w:lang w:val="bg-BG"/>
-        </w:rPr>
-        <w:t>Информацията в системата се архивира автоматично всеки ден в 00:00 (</w:t>
-      </w:r>
-      <w:bookmarkStart w:id="191" w:name="OLE_LINK3"/>
-      <w:r>
-        <w:t>GMT</w:t>
-      </w:r>
-      <w:bookmarkEnd w:id="191"/>
-      <w:r>
-        <w:t xml:space="preserve">). </w:t>
-      </w:r>
-      <w:r>
-        <w:rPr>
-          <w:lang w:val="bg-BG"/>
-        </w:rPr>
-        <w:t xml:space="preserve">Архивът (сървърът на който се записват архивираните данни) е отделна физическа машина, която се намира на различен адрес от главния сървър. </w:t>
-      </w:r>
-    </w:p>
-    <w:p>
-      <w:pPr>
-        <w:pStyle w:val="3"/>
-        <w:rPr>
-          <w:lang w:val="bg-BG"/>
-        </w:rPr>
-      </w:pPr>
-      <w:bookmarkStart w:id="192" w:name="_Toc436855527"/>
-      <w:r>
-        <w:rPr>
-          <w:lang w:val="bg-BG"/>
-        </w:rPr>
-        <w:t>Системата при загуба на електричество</w:t>
-      </w:r>
-      <w:bookmarkEnd w:id="192"/>
-    </w:p>
-    <w:p>
-      <w:pPr>
-        <w:ind w:left="720" w:firstLine="720"/>
-        <w:rPr>
-          <w:lang w:val="bg-BG"/>
-        </w:rPr>
-      </w:pPr>
-      <w:r>
-        <w:rPr>
-          <w:lang w:val="bg-BG"/>
-        </w:rPr>
-        <w:t xml:space="preserve">Всяка от машините част от системата притежава </w:t>
-      </w:r>
-      <w:bookmarkStart w:id="193" w:name="OLE_LINK4"/>
-      <w:r>
-        <w:t>UPS</w:t>
-      </w:r>
-      <w:bookmarkEnd w:id="193"/>
-      <w:r>
-        <w:t xml:space="preserve">, </w:t>
-      </w:r>
-      <w:r>
-        <w:rPr>
-          <w:lang w:val="bg-BG"/>
-        </w:rPr>
-        <w:t xml:space="preserve">който да поеме захранването на машината след спиране на електричеството. </w:t>
-      </w:r>
-      <w:r>
-        <w:t>UPS-</w:t>
-      </w:r>
-      <w:r>
-        <w:rPr>
-          <w:lang w:val="bg-BG"/>
-        </w:rPr>
-        <w:t>ите ще позволят още 4-5 часа работа след спиране на електричеството.</w:t>
-      </w:r>
-    </w:p>
-    <w:p>
-      <w:pPr>
-        <w:pStyle w:val="2"/>
-        <w:rPr>
-          <w:lang w:val="bg-BG"/>
-        </w:rPr>
-      </w:pPr>
-      <w:bookmarkStart w:id="194" w:name="_Toc436855528"/>
-      <w:r>
-        <w:rPr>
-          <w:lang w:val="bg-BG"/>
-        </w:rPr>
-        <w:t>Използваемост</w:t>
-      </w:r>
-      <w:bookmarkEnd w:id="194"/>
-    </w:p>
-    <w:p>
-      <w:pPr>
-        <w:pStyle w:val="3"/>
-        <w:rPr>
-          <w:lang w:val="bg-BG"/>
-        </w:rPr>
-      </w:pPr>
-      <w:bookmarkStart w:id="195" w:name="_Toc436855529"/>
-      <w:r>
-        <w:rPr>
-          <w:lang w:val="bg-BG"/>
-        </w:rPr>
-        <w:t>Браузери</w:t>
-      </w:r>
-      <w:bookmarkEnd w:id="195"/>
     </w:p>
     <w:p>
       <w:pPr>
@@ -10704,7 +10794,7 @@
           <w:lang w:val="bg-BG"/>
         </w:rPr>
       </w:pPr>
-      <w:bookmarkStart w:id="196" w:name="OLE_LINK5"/>
+      <w:bookmarkStart w:id="190" w:name="OLE_LINK5"/>
       <w:r>
         <w:rPr>
           <w:lang w:val="en-GB"/>
@@ -10729,11 +10819,19 @@
           <w:lang w:val="bg-BG"/>
         </w:rPr>
       </w:pPr>
+      <w:proofErr w:type="spellStart"/>
       <w:r>
         <w:rPr>
           <w:lang w:val="en-GB"/>
         </w:rPr>
-        <w:t xml:space="preserve">Mozzila Firefox </w:t>
+        <w:t>Mozzila</w:t>
+      </w:r>
+      <w:proofErr w:type="spellEnd"/>
+      <w:r>
+        <w:rPr>
+          <w:lang w:val="en-GB"/>
+        </w:rPr>
+        <w:t xml:space="preserve"> Firefox </w:t>
       </w:r>
       <w:r>
         <w:rPr>
@@ -10805,7 +10903,21 @@
         <w:rPr>
           <w:lang w:val="en-GB"/>
         </w:rPr>
-        <w:t xml:space="preserve">Microsoft Edge версия </w:t>
+        <w:t xml:space="preserve">Microsoft Edge </w:t>
+      </w:r>
+      <w:proofErr w:type="spellStart"/>
+      <w:r>
+        <w:rPr>
+          <w:lang w:val="en-GB"/>
+        </w:rPr>
+        <w:t>версия</w:t>
+      </w:r>
+      <w:proofErr w:type="spellEnd"/>
+      <w:r>
+        <w:rPr>
+          <w:lang w:val="en-GB"/>
+        </w:rPr>
+        <w:t xml:space="preserve"> </w:t>
       </w:r>
       <w:r>
         <w:rPr>
@@ -10813,7 +10925,7 @@
         </w:rPr>
         <w:t>25 и нагоре</w:t>
       </w:r>
-      <w:bookmarkEnd w:id="196"/>
+      <w:bookmarkEnd w:id="190"/>
       <w:r>
         <w:rPr>
           <w:lang w:val="bg-BG"/>
@@ -10828,21 +10940,18 @@
           <w:lang w:val="bg-BG"/>
         </w:rPr>
       </w:pPr>
-      <w:bookmarkStart w:id="197" w:name="_Toc436855530"/>
+      <w:bookmarkStart w:id="191" w:name="_Toc436855530"/>
       <w:r>
         <w:rPr>
           <w:lang w:val="bg-BG"/>
         </w:rPr>
         <w:t>Обучение на служителите</w:t>
       </w:r>
-      <w:bookmarkEnd w:id="197"/>
+      <w:bookmarkEnd w:id="191"/>
     </w:p>
     <w:p>
       <w:pPr>
         <w:ind w:left="720" w:firstLine="720"/>
-        <w:rPr>
-          <w:lang w:val="bg-BG"/>
-        </w:rPr>
       </w:pPr>
       <w:r>
         <w:rPr>
@@ -10850,6 +10959,21 @@
         </w:rPr>
         <w:t>Обучението за работа със системата би отнело между 2 – 4 дена. Обучението се извършва от специалисти.</w:t>
       </w:r>
+      <w:r>
+        <w:t xml:space="preserve">  </w:t>
+      </w:r>
+      <w:r>
+        <w:rPr>
+          <w:lang w:val="bg-BG"/>
+        </w:rPr>
+        <w:t>Ще бъде дост</w:t>
+      </w:r>
+      <w:r>
+        <w:rPr>
+          <w:lang w:val="bg-BG"/>
+        </w:rPr>
+        <w:t>ъпен и онлайн курс за обучение.</w:t>
+      </w:r>
     </w:p>
     <w:p>
       <w:pPr>
@@ -10858,14 +10982,14 @@
           <w:lang w:val="bg-BG"/>
         </w:rPr>
       </w:pPr>
-      <w:bookmarkStart w:id="198" w:name="_Toc436855531"/>
+      <w:bookmarkStart w:id="192" w:name="_Toc436855531"/>
       <w:r>
         <w:rPr>
           <w:lang w:val="bg-BG"/>
         </w:rPr>
         <w:t>Изпълнение и поддръжка</w:t>
       </w:r>
-      <w:bookmarkEnd w:id="198"/>
+      <w:bookmarkEnd w:id="192"/>
     </w:p>
     <w:p>
       <w:pPr>
@@ -10874,14 +10998,14 @@
           <w:lang w:val="bg-BG"/>
         </w:rPr>
       </w:pPr>
-      <w:bookmarkStart w:id="199" w:name="_Toc436855532"/>
+      <w:bookmarkStart w:id="193" w:name="_Toc436855532"/>
       <w:r>
         <w:rPr>
           <w:lang w:val="bg-BG"/>
         </w:rPr>
         <w:t>Предвидено натоварване</w:t>
       </w:r>
-      <w:bookmarkEnd w:id="199"/>
+      <w:bookmarkEnd w:id="193"/>
     </w:p>
     <w:p>
       <w:pPr>
@@ -10894,7 +11018,34 @@
         <w:rPr>
           <w:lang w:val="bg-BG"/>
         </w:rPr>
-        <w:t xml:space="preserve">Системата трябва да поддържа едновременна работа на около 500 000 потребители. (клиенти и служители общо). </w:t>
+        <w:t>Системата трябва да поддържа едновременна работ</w:t>
+      </w:r>
+      <w:r>
+        <w:rPr>
+          <w:lang w:val="bg-BG"/>
+        </w:rPr>
+        <w:t>а на около 500 000</w:t>
+      </w:r>
+      <w:r>
+        <w:t xml:space="preserve"> </w:t>
+      </w:r>
+      <w:r>
+        <w:rPr>
+          <w:lang w:val="bg-BG"/>
+        </w:rPr>
+        <w:t>клиенти и служители об</w:t>
+      </w:r>
+      <w:r>
+        <w:rPr>
+          <w:lang w:val="bg-BG"/>
+        </w:rPr>
+        <w:t>що</w:t>
+      </w:r>
+      <w:r>
+        <w:rPr>
+          <w:lang w:val="bg-BG"/>
+        </w:rPr>
+        <w:t xml:space="preserve">. </w:t>
       </w:r>
     </w:p>
     <w:p>
@@ -10904,7 +11055,7 @@
           <w:lang w:val="bg-BG"/>
         </w:rPr>
       </w:pPr>
-      <w:bookmarkStart w:id="200" w:name="_Toc436855533"/>
+      <w:bookmarkStart w:id="194" w:name="_Toc436855533"/>
       <w:r>
         <w:rPr>
           <w:lang w:val="bg-BG"/>
@@ -10912,13 +11063,179 @@
         <w:lastRenderedPageBreak/>
         <w:t>Конвенции</w:t>
       </w:r>
+      <w:bookmarkEnd w:id="194"/>
+      <w:r>
+        <w:rPr>
+          <w:lang w:val="bg-BG"/>
+        </w:rPr>
+        <w:t xml:space="preserve"> </w:t>
+      </w:r>
+    </w:p>
+    <w:p>
+      <w:pPr>
+        <w:ind w:left="720" w:firstLine="720"/>
+      </w:pPr>
+      <w:r>
+        <w:rPr>
+          <w:lang w:val="bg-BG"/>
+        </w:rPr>
+        <w:t xml:space="preserve">За писане на програмния код ще се използва </w:t>
+      </w:r>
+      <w:bookmarkStart w:id="195" w:name="OLE_LINK6"/>
+      <w:bookmarkStart w:id="196" w:name="OLE_LINK7"/>
+      <w:proofErr w:type="spellStart"/>
+      <w:r>
+        <w:rPr>
+          <w:lang w:val="bg-BG"/>
+        </w:rPr>
+        <w:t>Java</w:t>
+      </w:r>
+      <w:proofErr w:type="spellEnd"/>
+      <w:r>
+        <w:rPr>
+          <w:lang w:val="bg-BG"/>
+        </w:rPr>
+        <w:t xml:space="preserve"> </w:t>
+      </w:r>
+      <w:proofErr w:type="spellStart"/>
+      <w:r>
+        <w:rPr>
+          <w:lang w:val="bg-BG"/>
+        </w:rPr>
+        <w:t>Code</w:t>
+      </w:r>
+      <w:proofErr w:type="spellEnd"/>
+      <w:r>
+        <w:rPr>
+          <w:lang w:val="bg-BG"/>
+        </w:rPr>
+        <w:t xml:space="preserve"> </w:t>
+      </w:r>
+      <w:proofErr w:type="spellStart"/>
+      <w:r>
+        <w:rPr>
+          <w:lang w:val="bg-BG"/>
+        </w:rPr>
+        <w:t>Conventions</w:t>
+      </w:r>
+      <w:proofErr w:type="spellEnd"/>
+      <w:r>
+        <w:t>.</w:t>
+      </w:r>
+    </w:p>
+    <w:p>
+      <w:pPr>
+        <w:pStyle w:val="3"/>
+        <w:rPr>
+          <w:lang w:val="bg-BG"/>
+        </w:rPr>
+      </w:pPr>
+      <w:bookmarkStart w:id="197" w:name="_Toc436855534"/>
+      <w:bookmarkEnd w:id="195"/>
+      <w:bookmarkEnd w:id="196"/>
+      <w:r>
+        <w:rPr>
+          <w:lang w:val="bg-BG"/>
+        </w:rPr>
+        <w:t>Модели</w:t>
+      </w:r>
+      <w:bookmarkEnd w:id="197"/>
+    </w:p>
+    <w:p>
+      <w:pPr>
+        <w:ind w:left="720" w:firstLine="720"/>
+      </w:pPr>
+      <w:r>
+        <w:rPr>
+          <w:lang w:val="bg-BG"/>
+        </w:rPr>
+        <w:t xml:space="preserve">За графично представяне на моделите ще се изисква </w:t>
+      </w:r>
+      <w:bookmarkStart w:id="198" w:name="OLE_LINK8"/>
+      <w:r>
+        <w:rPr>
+          <w:lang w:val="en-GB"/>
+        </w:rPr>
+        <w:t xml:space="preserve">UML </w:t>
+      </w:r>
+      <w:bookmarkEnd w:id="198"/>
+      <w:r>
+        <w:rPr>
+          <w:lang w:val="bg-BG"/>
+        </w:rPr>
+        <w:t>стандарта</w:t>
+      </w:r>
+      <w:r>
+        <w:t>.</w:t>
+      </w:r>
+    </w:p>
+    <w:p>
+      <w:pPr>
+        <w:pStyle w:val="3"/>
+        <w:rPr>
+          <w:lang w:val="bg-BG"/>
+        </w:rPr>
+      </w:pPr>
+      <w:bookmarkStart w:id="199" w:name="_Toc436855535"/>
+      <w:r>
+        <w:rPr>
+          <w:lang w:val="bg-BG"/>
+        </w:rPr>
+        <w:t>Бизнес процеси</w:t>
+      </w:r>
+      <w:bookmarkEnd w:id="199"/>
+    </w:p>
+    <w:p>
+      <w:pPr>
+        <w:ind w:left="720" w:firstLine="720"/>
+      </w:pPr>
+      <w:r>
+        <w:rPr>
+          <w:lang w:val="bg-BG"/>
+        </w:rPr>
+        <w:t xml:space="preserve">За представянето на бизнес процесите е се изисква </w:t>
+      </w:r>
+      <w:bookmarkStart w:id="200" w:name="OLE_LINK9"/>
+      <w:bookmarkStart w:id="201" w:name="OLE_LINK10"/>
+      <w:r>
+        <w:rPr>
+          <w:lang w:val="en-GB"/>
+        </w:rPr>
+        <w:t xml:space="preserve">BPMN </w:t>
+      </w:r>
+      <w:r>
+        <w:rPr>
+          <w:lang w:val="bg-BG"/>
+        </w:rPr>
+        <w:t>2</w:t>
+      </w:r>
       <w:bookmarkEnd w:id="200"/>
-      <w:r>
-        <w:rPr>
-          <w:lang w:val="bg-BG"/>
-        </w:rPr>
-        <w:t xml:space="preserve"> </w:t>
-      </w:r>
+      <w:bookmarkEnd w:id="201"/>
+      <w:r>
+        <w:rPr>
+          <w:lang w:val="bg-BG"/>
+        </w:rPr>
+        <w:t xml:space="preserve"> стандарта</w:t>
+      </w:r>
+      <w:r>
+        <w:t>.</w:t>
+      </w:r>
+    </w:p>
+    <w:p>
+      <w:pPr>
+        <w:pStyle w:val="2"/>
+        <w:rPr>
+          <w:lang w:val="bg-BG"/>
+        </w:rPr>
+      </w:pPr>
+      <w:bookmarkStart w:id="202" w:name="_Toc436855536"/>
+      <w:r>
+        <w:rPr>
+          <w:lang w:val="bg-BG"/>
+        </w:rPr>
+        <w:t>Необходими софтуерни лицензи</w:t>
+      </w:r>
+      <w:bookmarkEnd w:id="202"/>
     </w:p>
     <w:p>
       <w:pPr>
@@ -10931,32 +11248,22 @@
         <w:rPr>
           <w:lang w:val="bg-BG"/>
         </w:rPr>
-        <w:t xml:space="preserve">За писане на програмния код ще се използва </w:t>
-      </w:r>
-      <w:bookmarkStart w:id="201" w:name="OLE_LINK6"/>
-      <w:bookmarkStart w:id="202" w:name="OLE_LINK7"/>
-      <w:r>
-        <w:rPr>
-          <w:lang w:val="bg-BG"/>
-        </w:rPr>
-        <w:t>Java Code Conventions</w:t>
-      </w:r>
-    </w:p>
-    <w:p>
-      <w:pPr>
-        <w:pStyle w:val="3"/>
-        <w:rPr>
-          <w:lang w:val="bg-BG"/>
-        </w:rPr>
-      </w:pPr>
-      <w:bookmarkStart w:id="203" w:name="_Toc436855534"/>
-      <w:bookmarkEnd w:id="201"/>
-      <w:bookmarkEnd w:id="202"/>
-      <w:r>
-        <w:rPr>
-          <w:lang w:val="bg-BG"/>
-        </w:rPr>
-        <w:t>Модели</w:t>
+        <w:t>Всички софтуерни инструменти свързани с разработката и експлоатацията на системата са безплатни и не изискват закупуването на лицензи.</w:t>
+      </w:r>
+    </w:p>
+    <w:p>
+      <w:pPr>
+        <w:pStyle w:val="2"/>
+        <w:rPr>
+          <w:lang w:val="bg-BG"/>
+        </w:rPr>
+      </w:pPr>
+      <w:bookmarkStart w:id="203" w:name="_Toc436855537"/>
+      <w:r>
+        <w:rPr>
+          <w:lang w:val="bg-BG"/>
+        </w:rPr>
+        <w:t>Гаранционен период на системата</w:t>
       </w:r>
       <w:bookmarkEnd w:id="203"/>
     </w:p>
@@ -10971,133 +11278,21 @@
         <w:rPr>
           <w:lang w:val="bg-BG"/>
         </w:rPr>
-        <w:t xml:space="preserve">За графично представяне на моделите ще се изисква </w:t>
-      </w:r>
-      <w:bookmarkStart w:id="204" w:name="OLE_LINK8"/>
-      <w:r>
-        <w:rPr>
-          <w:lang w:val="en-GB"/>
-        </w:rPr>
-        <w:t xml:space="preserve">UML </w:t>
-      </w:r>
-      <w:bookmarkEnd w:id="204"/>
-      <w:r>
-        <w:rPr>
-          <w:lang w:val="bg-BG"/>
-        </w:rPr>
-        <w:t>стандарта</w:t>
-      </w:r>
-    </w:p>
-    <w:p>
-      <w:pPr>
-        <w:pStyle w:val="3"/>
-        <w:rPr>
-          <w:lang w:val="bg-BG"/>
-        </w:rPr>
-      </w:pPr>
-      <w:bookmarkStart w:id="205" w:name="_Toc436855535"/>
-      <w:r>
-        <w:rPr>
-          <w:lang w:val="bg-BG"/>
-        </w:rPr>
-        <w:t>Бизнес процеси</w:t>
-      </w:r>
-      <w:bookmarkEnd w:id="205"/>
-    </w:p>
-    <w:p>
-      <w:pPr>
-        <w:ind w:left="720" w:firstLine="720"/>
-        <w:rPr>
-          <w:lang w:val="bg-BG"/>
-        </w:rPr>
-      </w:pPr>
-      <w:r>
-        <w:rPr>
-          <w:lang w:val="bg-BG"/>
-        </w:rPr>
-        <w:t xml:space="preserve">За представянето на бизнес процесите е се изисква </w:t>
-      </w:r>
-      <w:bookmarkStart w:id="206" w:name="OLE_LINK9"/>
-      <w:bookmarkStart w:id="207" w:name="OLE_LINK10"/>
-      <w:r>
-        <w:rPr>
-          <w:lang w:val="en-GB"/>
-        </w:rPr>
-        <w:t xml:space="preserve">BPMN </w:t>
-      </w:r>
-      <w:r>
-        <w:rPr>
-          <w:lang w:val="bg-BG"/>
-        </w:rPr>
-        <w:t>2</w:t>
-      </w:r>
-      <w:bookmarkEnd w:id="206"/>
-      <w:bookmarkEnd w:id="207"/>
-      <w:r>
-        <w:rPr>
-          <w:lang w:val="bg-BG"/>
-        </w:rPr>
-        <w:t xml:space="preserve"> стандарта</w:t>
-      </w:r>
-    </w:p>
-    <w:p>
-      <w:pPr>
-        <w:pStyle w:val="2"/>
-        <w:rPr>
-          <w:lang w:val="bg-BG"/>
-        </w:rPr>
-      </w:pPr>
-      <w:bookmarkStart w:id="208" w:name="_Toc436855536"/>
-      <w:r>
-        <w:rPr>
-          <w:lang w:val="bg-BG"/>
-        </w:rPr>
-        <w:t>Необходими софтуерни лицензи</w:t>
-      </w:r>
-      <w:bookmarkEnd w:id="208"/>
-    </w:p>
-    <w:p>
-      <w:pPr>
-        <w:ind w:left="720" w:firstLine="720"/>
-        <w:rPr>
-          <w:lang w:val="bg-BG"/>
-        </w:rPr>
-      </w:pPr>
-      <w:r>
-        <w:rPr>
-          <w:lang w:val="bg-BG"/>
-        </w:rPr>
-        <w:t>Всички софтуерни инструменти свързани с разработката и експлоатацията на системата са безплатни и не изискват закупуването на лицензи.</w:t>
-      </w:r>
-    </w:p>
-    <w:p>
-      <w:pPr>
-        <w:pStyle w:val="2"/>
-        <w:rPr>
-          <w:lang w:val="bg-BG"/>
-        </w:rPr>
-      </w:pPr>
-      <w:bookmarkStart w:id="209" w:name="_Toc436855537"/>
-      <w:r>
-        <w:rPr>
-          <w:lang w:val="bg-BG"/>
-        </w:rPr>
-        <w:t>Гаранционен период на системата</w:t>
-      </w:r>
-      <w:bookmarkEnd w:id="209"/>
-    </w:p>
-    <w:p>
-      <w:pPr>
-        <w:ind w:left="720" w:firstLine="720"/>
-        <w:rPr>
-          <w:lang w:val="bg-BG"/>
-        </w:rPr>
-      </w:pPr>
-      <w:r>
-        <w:rPr>
-          <w:lang w:val="bg-BG"/>
-        </w:rPr>
-        <w:t xml:space="preserve">Системата ще е в гаранционен срок от 8 години. Това споразомение ще има възможност за удължаване на гаранционния период при допълнително уговаряне. </w:t>
+        <w:t xml:space="preserve">Системата ще е в гаранционен срок от 8 години. Това </w:t>
+      </w:r>
+      <w:proofErr w:type="spellStart"/>
+      <w:r>
+        <w:rPr>
+          <w:lang w:val="bg-BG"/>
+        </w:rPr>
+        <w:t>споразомение</w:t>
+      </w:r>
+      <w:proofErr w:type="spellEnd"/>
+      <w:r>
+        <w:rPr>
+          <w:lang w:val="bg-BG"/>
+        </w:rPr>
+        <w:t xml:space="preserve"> ще има възможност за удължаване на гаранционния период при допълнително уговаряне. </w:t>
       </w:r>
     </w:p>
     <w:sectPr>
@@ -11212,9 +11407,11 @@
           <w:pPr>
             <w:ind w:right="360"/>
           </w:pPr>
+          <w:proofErr w:type="spellStart"/>
           <w:r>
             <w:t>Поверително</w:t>
           </w:r>
+          <w:proofErr w:type="spellEnd"/>
         </w:p>
       </w:tc>
       <w:tc>
@@ -11234,8 +11431,21 @@
           <w:r>
             <w:sym w:font="Symbol" w:char="F0D3"/>
           </w:r>
+          <w:proofErr w:type="spellStart"/>
           <w:r>
-            <w:t xml:space="preserve">Екип едно, </w:t>
+            <w:t>Екип</w:t>
+          </w:r>
+          <w:proofErr w:type="spellEnd"/>
+          <w:r>
+            <w:t xml:space="preserve"> </w:t>
+          </w:r>
+          <w:proofErr w:type="spellStart"/>
+          <w:r>
+            <w:t>едно</w:t>
+          </w:r>
+          <w:proofErr w:type="spellEnd"/>
+          <w:r>
+            <w:t xml:space="preserve">, </w:t>
           </w:r>
           <w:r>
             <w:fldChar w:fldCharType="begin"/>
@@ -11303,7 +11513,7 @@
               <w:rStyle w:val="a8"/>
               <w:noProof/>
             </w:rPr>
-            <w:t>7</w:t>
+            <w:t>6</w:t>
           </w:r>
           <w:r>
             <w:rPr>
@@ -11315,7 +11525,21 @@
             <w:rPr>
               <w:rStyle w:val="a8"/>
             </w:rPr>
-            <w:t xml:space="preserve"> от </w:t>
+            <w:t xml:space="preserve"> </w:t>
+          </w:r>
+          <w:proofErr w:type="spellStart"/>
+          <w:r>
+            <w:rPr>
+              <w:rStyle w:val="a8"/>
+            </w:rPr>
+            <w:t>от</w:t>
+          </w:r>
+          <w:proofErr w:type="spellEnd"/>
+          <w:r>
+            <w:rPr>
+              <w:rStyle w:val="a8"/>
+            </w:rPr>
+            <w:t xml:space="preserve"> </w:t>
           </w:r>
           <w:r>
             <w:rPr>
@@ -11340,7 +11564,7 @@
               <w:rStyle w:val="a8"/>
               <w:noProof/>
             </w:rPr>
-            <w:t>12</w:t>
+            <w:t>11</w:t>
           </w:r>
           <w:r>
             <w:rPr>
@@ -11482,11 +11706,6 @@
           <w:tcW w:w="6379" w:type="dxa"/>
         </w:tcPr>
         <w:p>
-          <w:pPr>
-            <w:rPr>
-              <w:lang w:val="bg-BG"/>
-            </w:rPr>
-          </w:pPr>
           <w:r>
             <w:rPr>
               <w:lang w:val="bg-BG"/>
@@ -11552,8 +11771,13 @@
           <w:tcW w:w="3179" w:type="dxa"/>
         </w:tcPr>
         <w:p>
+          <w:proofErr w:type="spellStart"/>
           <w:r>
-            <w:t>Дата:  30.11.2015г.</w:t>
+            <w:t>Дата</w:t>
+          </w:r>
+          <w:proofErr w:type="spellEnd"/>
+          <w:r>
+            <w:t>:  30.11.2015г.</w:t>
           </w:r>
         </w:p>
       </w:tc>

</xml_diff>